<commit_message>
update for newest versions
</commit_message>
<xml_diff>
--- a/cd-setup.docx
+++ b/cd-setup.docx
@@ -34,13 +34,7 @@
         <w:rPr>
           <w:b/>
         </w:rPr>
-        <w:t>Fall</w:t>
-      </w:r>
-      <w:r>
-        <w:rPr>
-          <w:b/>
-        </w:rPr>
-        <w:t>, 2018</w:t>
+        <w:t>Spring, 2020</w:t>
       </w:r>
     </w:p>
     <w:p>
@@ -60,7 +54,7 @@
         <w:rPr>
           <w:b/>
         </w:rPr>
-        <w:t>0</w:t>
+        <w:t>2</w:t>
       </w:r>
       <w:r>
         <w:rPr>
@@ -72,13 +66,31 @@
         <w:rPr>
           <w:b/>
         </w:rPr>
-        <w:t>10/2</w:t>
-      </w:r>
-      <w:r>
-        <w:rPr>
-          <w:b/>
-        </w:rPr>
-        <w:t>/18</w:t>
+        <w:t>4</w:t>
+      </w:r>
+      <w:r>
+        <w:rPr>
+          <w:b/>
+        </w:rPr>
+        <w:t>/</w:t>
+      </w:r>
+      <w:r>
+        <w:rPr>
+          <w:b/>
+        </w:rPr>
+        <w:t>19</w:t>
+      </w:r>
+      <w:r>
+        <w:rPr>
+          <w:b/>
+        </w:rPr>
+        <w:t>/</w:t>
+      </w:r>
+      <w:r>
+        <w:rPr>
+          <w:b/>
+        </w:rPr>
+        <w:t>20</w:t>
       </w:r>
     </w:p>
     <w:p>
@@ -230,55 +242,22 @@
           <w:color w:val="000000" w:themeColor="text1"/>
         </w:rPr>
       </w:pPr>
-      <w:r>
-        <w:rPr>
-          <w:b/>
-          <w:color w:val="000000" w:themeColor="text1"/>
-        </w:rPr>
-        <w:t>https://github.com/brentlaster/</w:t>
-      </w:r>
-      <w:r>
-        <w:rPr>
-          <w:b/>
-          <w:color w:val="000000" w:themeColor="text1"/>
-        </w:rPr>
-        <w:t>safaridocs</w:t>
-      </w:r>
-      <w:r>
-        <w:rPr>
-          <w:b/>
-          <w:color w:val="000000" w:themeColor="text1"/>
-        </w:rPr>
-        <w:t>/</w:t>
-      </w:r>
-      <w:r>
-        <w:rPr>
-          <w:b/>
-          <w:color w:val="000000" w:themeColor="text1"/>
-        </w:rPr>
-        <w:t>blob</w:t>
-      </w:r>
-      <w:r>
-        <w:rPr>
-          <w:b/>
-          <w:color w:val="000000" w:themeColor="text1"/>
-        </w:rPr>
-        <w:t>/master/</w:t>
-      </w:r>
-      <w:r>
-        <w:rPr>
-          <w:b/>
-          <w:color w:val="000000" w:themeColor="text1"/>
-        </w:rPr>
-        <w:t>cd-labs</w:t>
-      </w:r>
-      <w:r>
-        <w:rPr>
-          <w:b/>
-          <w:color w:val="000000" w:themeColor="text1"/>
-        </w:rPr>
-        <w:t>.pdf</w:t>
-      </w:r>
+      <w:hyperlink r:id="rId8" w:history="1">
+        <w:r>
+          <w:rPr>
+            <w:rStyle w:val="Hyperlink"/>
+            <w:b/>
+          </w:rPr>
+          <w:t>https://github.com/brentlaster/safaridocs/blob/master/cd-lab</w:t>
+        </w:r>
+        <w:r>
+          <w:rPr>
+            <w:rStyle w:val="Hyperlink"/>
+            <w:b/>
+          </w:rPr>
+          <w:t>s.pdf</w:t>
+        </w:r>
+      </w:hyperlink>
     </w:p>
     <w:p>
       <w:pPr>
@@ -323,21 +302,7 @@
         <w:rPr>
           <w:b/>
         </w:rPr>
-        <w:t xml:space="preserve">. </w:t>
-      </w:r>
-      <w:proofErr w:type="gramStart"/>
-      <w:r>
-        <w:rPr>
-          <w:b/>
-        </w:rPr>
-        <w:t>In order to</w:t>
-      </w:r>
-      <w:proofErr w:type="gramEnd"/>
-      <w:r>
-        <w:rPr>
-          <w:b/>
-        </w:rPr>
-        <w:t xml:space="preserve"> be able to work through the labs and </w:t>
+        <w:t xml:space="preserve">. In order to be able to work through the labs and </w:t>
       </w:r>
       <w:r>
         <w:rPr>
@@ -404,7 +369,7 @@
       <w:r>
         <w:t xml:space="preserve"> can be obtained and installed from </w:t>
       </w:r>
-      <w:hyperlink r:id="rId8" w:history="1">
+      <w:hyperlink r:id="rId9" w:history="1">
         <w:r>
           <w:rPr>
             <w:rStyle w:val="Hyperlink"/>
@@ -452,7 +417,7 @@
       <w:r>
         <w:t>on the course’s landing page</w:t>
       </w:r>
-      <w:hyperlink r:id="rId9" w:tgtFrame="_blank" w:tooltip="This external link will open in a new window" w:history="1"/>
+      <w:hyperlink r:id="rId10" w:tgtFrame="_blank" w:tooltip="This external link will open in a new window" w:history="1"/>
       <w:r>
         <w:t>.</w:t>
       </w:r>
@@ -466,11 +431,14 @@
         <w:t>about</w:t>
       </w:r>
       <w:r>
-        <w:t xml:space="preserve"> 6</w:t>
-      </w:r>
-      <w:r>
         <w:t xml:space="preserve"> </w:t>
       </w:r>
+      <w:r>
+        <w:t>5</w:t>
+      </w:r>
+      <w:r>
+        <w:t xml:space="preserve"> </w:t>
+      </w:r>
       <w:proofErr w:type="gramStart"/>
       <w:r>
         <w:t>gig</w:t>
@@ -509,6 +477,8 @@
         <w:rPr>
           <w:rFonts w:eastAsia="Times New Roman"/>
           <w:b/>
+          <w:sz w:val="24"/>
+          <w:szCs w:val="24"/>
         </w:rPr>
       </w:pPr>
       <w:r>
@@ -516,38 +486,63 @@
           <w:rFonts w:eastAsia="Times New Roman"/>
           <w:b/>
         </w:rPr>
-        <w:t>MD5 Checksum: 75244CD3DE2DDC47879104AFEB92B940</w:t>
-      </w:r>
-    </w:p>
-    <w:p>
-      <w:pPr>
+        <w:t xml:space="preserve">MD5 Checksum: </w:t>
+      </w:r>
+      <w:r>
         <w:rPr>
           <w:rFonts w:eastAsia="Times New Roman"/>
           <w:b/>
-        </w:rPr>
-      </w:pPr>
-      <w:r>
+          <w:sz w:val="24"/>
+          <w:szCs w:val="24"/>
+        </w:rPr>
+        <w:t>f8097bd7f03b0cf67407f0a7193eef38</w:t>
+      </w:r>
+    </w:p>
+    <w:p>
+      <w:pPr>
         <w:rPr>
           <w:rFonts w:eastAsia="Times New Roman"/>
           <w:b/>
         </w:rPr>
-        <w:t>SHA-1 Checksum: 85FEF9E9B674DD2035477724C0B80666BF851D8A</w:t>
-      </w:r>
-    </w:p>
-    <w:p>
-      <w:pPr>
-        <w:rPr>
-          <w:b/>
-        </w:rPr>
-      </w:pPr>
-      <w:bookmarkStart w:id="1" w:name="_GoBack"/>
-      <w:bookmarkEnd w:id="1"/>
+      </w:pPr>
       <w:r>
         <w:rPr>
           <w:rFonts w:eastAsia="Times New Roman"/>
           <w:b/>
         </w:rPr>
-        <w:t>SHA-256 Checksum: 01A03198490AE60936DCD5C858006E9E12AFDC9286114B2D45236A7A97BC5B33</w:t>
+        <w:t xml:space="preserve">SHA-1 Checksum: </w:t>
+      </w:r>
+      <w:r>
+        <w:rPr>
+          <w:rFonts w:eastAsia="Times New Roman"/>
+          <w:b/>
+          <w:sz w:val="24"/>
+          <w:szCs w:val="24"/>
+        </w:rPr>
+        <w:t>29d2a3d6c3ee40b98303492234193693aad028ae</w:t>
+      </w:r>
+    </w:p>
+    <w:p>
+      <w:pPr>
+        <w:rPr>
+          <w:b/>
+        </w:rPr>
+      </w:pPr>
+      <w:r>
+        <w:rPr>
+          <w:rFonts w:eastAsia="Times New Roman"/>
+          <w:b/>
+        </w:rPr>
+        <w:t xml:space="preserve">SHA-256 Checksum: </w:t>
+      </w:r>
+      <w:r>
+        <w:rPr>
+          <w:rFonts w:eastAsia="Times New Roman"/>
+          <w:b/>
+          <w:sz w:val="24"/>
+          <w:szCs w:val="24"/>
+        </w:rPr>
+        <w:t>86ab30adc7d532ebf124f8333c8904086fb1b56fac59e34813c75ee35cc663d3</w:t>
       </w:r>
       <w:r>
         <w:rPr>
@@ -674,7 +669,7 @@
                     </pic:cNvPicPr>
                   </pic:nvPicPr>
                   <pic:blipFill>
-                    <a:blip r:embed="rId10">
+                    <a:blip r:embed="rId11">
                       <a:extLst>
                         <a:ext uri="{28A0092B-C50C-407E-A947-70E740481C1C}">
                           <a14:useLocalDpi xmlns:a14="http://schemas.microsoft.com/office/drawing/2010/main" val="0"/>
@@ -719,20 +714,26 @@
       <w:r>
         <w:t xml:space="preserve"> </w:t>
       </w:r>
-      <w:proofErr w:type="spellStart"/>
-      <w:r>
-        <w:rPr>
-          <w:b/>
-        </w:rPr>
-        <w:t>ci</w:t>
-      </w:r>
+      <w:r>
+        <w:rPr>
+          <w:b/>
+        </w:rPr>
+        <w:t>c</w:t>
+      </w:r>
+      <w:r>
+        <w:rPr>
+          <w:b/>
+        </w:rPr>
+        <w:t>dv3</w:t>
+      </w:r>
+      <w:bookmarkStart w:id="1" w:name="_GoBack"/>
+      <w:bookmarkEnd w:id="1"/>
       <w:r>
         <w:rPr>
           <w:b/>
         </w:rPr>
         <w:t>.ova</w:t>
       </w:r>
-      <w:proofErr w:type="spellEnd"/>
       <w:r>
         <w:t xml:space="preserve"> file.</w:t>
       </w:r>
@@ -773,100 +774,6 @@
             <wp:extent cx="2647950" cy="2492908"/>
             <wp:effectExtent l="0" t="0" r="0" b="3175"/>
             <wp:docPr id="1" name="Picture 1"/>
-            <wp:cNvGraphicFramePr>
-              <a:graphicFrameLocks xmlns:a="http://schemas.openxmlformats.org/drawingml/2006/main" noChangeAspect="1"/>
-            </wp:cNvGraphicFramePr>
-            <a:graphic xmlns:a="http://schemas.openxmlformats.org/drawingml/2006/main">
-              <a:graphicData uri="http://schemas.openxmlformats.org/drawingml/2006/picture">
-                <pic:pic xmlns:pic="http://schemas.openxmlformats.org/drawingml/2006/picture">
-                  <pic:nvPicPr>
-                    <pic:cNvPr id="1" name=""/>
-                    <pic:cNvPicPr/>
-                  </pic:nvPicPr>
-                  <pic:blipFill>
-                    <a:blip r:embed="rId11"/>
-                    <a:stretch>
-                      <a:fillRect/>
-                    </a:stretch>
-                  </pic:blipFill>
-                  <pic:spPr>
-                    <a:xfrm>
-                      <a:off x="0" y="0"/>
-                      <a:ext cx="2653656" cy="2498280"/>
-                    </a:xfrm>
-                    <a:prstGeom prst="rect">
-                      <a:avLst/>
-                    </a:prstGeom>
-                  </pic:spPr>
-                </pic:pic>
-              </a:graphicData>
-            </a:graphic>
-          </wp:inline>
-        </w:drawing>
-      </w:r>
-      <w:r>
-        <w:rPr>
-          <w:b/>
-        </w:rPr>
-        <w:br w:type="textWrapping" w:clear="all"/>
-      </w:r>
-    </w:p>
-    <w:p>
-      <w:r>
-        <w:t xml:space="preserve">4.   </w:t>
-      </w:r>
-      <w:r>
-        <w:t xml:space="preserve">On the next screen, click the box to reinitialize the MAC addresses.  </w:t>
-      </w:r>
-      <w:r>
-        <w:t>You can just accept the</w:t>
-      </w:r>
-      <w:r>
-        <w:t xml:space="preserve"> rest of the</w:t>
-      </w:r>
-      <w:r>
-        <w:t xml:space="preserve"> </w:t>
-      </w:r>
-      <w:r>
-        <w:rPr>
-          <w:b/>
-        </w:rPr>
-        <w:t>Appliance Settings</w:t>
-      </w:r>
-      <w:r>
-        <w:t xml:space="preserve"> and </w:t>
-      </w:r>
-      <w:r>
-        <w:t xml:space="preserve">then </w:t>
-      </w:r>
-      <w:r>
-        <w:t xml:space="preserve">click the </w:t>
-      </w:r>
-      <w:r>
-        <w:rPr>
-          <w:b/>
-        </w:rPr>
-        <w:t xml:space="preserve">Import </w:t>
-      </w:r>
-      <w:r>
-        <w:t>button.</w:t>
-      </w:r>
-    </w:p>
-    <w:p>
-      <w:pPr>
-        <w:rPr>
-          <w:b/>
-        </w:rPr>
-      </w:pPr>
-      <w:r>
-        <w:rPr>
-          <w:noProof/>
-        </w:rPr>
-        <w:drawing>
-          <wp:inline distT="0" distB="0" distL="0" distR="0" wp14:anchorId="755805A7" wp14:editId="62B29511">
-            <wp:extent cx="2584450" cy="2424670"/>
-            <wp:effectExtent l="0" t="0" r="6350" b="0"/>
-            <wp:docPr id="16" name="Picture 16"/>
             <wp:cNvGraphicFramePr>
               <a:graphicFrameLocks xmlns:a="http://schemas.openxmlformats.org/drawingml/2006/main" noChangeAspect="1"/>
             </wp:cNvGraphicFramePr>
@@ -886,7 +793,7 @@
                   <pic:spPr>
                     <a:xfrm>
                       <a:off x="0" y="0"/>
-                      <a:ext cx="2597364" cy="2436785"/>
+                      <a:ext cx="2653656" cy="2498280"/>
                     </a:xfrm>
                     <a:prstGeom prst="rect">
                       <a:avLst/>
@@ -902,40 +809,48 @@
         <w:rPr>
           <w:b/>
         </w:rPr>
+        <w:br w:type="textWrapping" w:clear="all"/>
+      </w:r>
+    </w:p>
+    <w:p>
+      <w:r>
+        <w:t xml:space="preserve">4.   </w:t>
+      </w:r>
+      <w:r>
+        <w:t xml:space="preserve">On the next screen, click the box to reinitialize the MAC addresses.  </w:t>
+      </w:r>
+      <w:r>
+        <w:t>You can just accept the</w:t>
+      </w:r>
+      <w:r>
+        <w:t xml:space="preserve"> rest of the</w:t>
+      </w:r>
+      <w:r>
         <w:t xml:space="preserve"> </w:t>
       </w:r>
-    </w:p>
-    <w:p>
-      <w:r>
-        <w:lastRenderedPageBreak/>
-        <w:t>5.</w:t>
-      </w:r>
-      <w:r>
-        <w:rPr>
-          <w:b/>
-        </w:rPr>
-        <w:t xml:space="preserve">  </w:t>
-      </w:r>
-      <w:r>
-        <w:t>You</w:t>
-      </w:r>
-      <w:r>
-        <w:t xml:space="preserve"> will</w:t>
-      </w:r>
-      <w:r>
-        <w:t xml:space="preserve"> get a pop-up box for the “license” info.  Just click the </w:t>
-      </w:r>
-      <w:r>
-        <w:rPr>
-          <w:b/>
-        </w:rPr>
-        <w:t>Agree</w:t>
-      </w:r>
-      <w:r>
-        <w:t xml:space="preserve"> button. You</w:t>
-      </w:r>
-      <w:r>
-        <w:t>r system will then start processing the import.  This may take a while.</w:t>
+      <w:r>
+        <w:rPr>
+          <w:b/>
+        </w:rPr>
+        <w:t>Appliance Settings</w:t>
+      </w:r>
+      <w:r>
+        <w:t xml:space="preserve"> and </w:t>
+      </w:r>
+      <w:r>
+        <w:t xml:space="preserve">then </w:t>
+      </w:r>
+      <w:r>
+        <w:t xml:space="preserve">click the </w:t>
+      </w:r>
+      <w:r>
+        <w:rPr>
+          <w:b/>
+        </w:rPr>
+        <w:t xml:space="preserve">Import </w:t>
+      </w:r>
+      <w:r>
+        <w:t>button.</w:t>
       </w:r>
     </w:p>
     <w:p>
@@ -949,10 +864,10 @@
           <w:noProof/>
         </w:rPr>
         <w:drawing>
-          <wp:inline distT="0" distB="0" distL="0" distR="0" wp14:anchorId="0E221CFD" wp14:editId="6F1CC8E0">
-            <wp:extent cx="2565400" cy="2409801"/>
+          <wp:inline distT="0" distB="0" distL="0" distR="0" wp14:anchorId="755805A7" wp14:editId="62B29511">
+            <wp:extent cx="2584450" cy="2424670"/>
             <wp:effectExtent l="0" t="0" r="6350" b="0"/>
-            <wp:docPr id="17" name="Picture 17"/>
+            <wp:docPr id="16" name="Picture 16"/>
             <wp:cNvGraphicFramePr>
               <a:graphicFrameLocks xmlns:a="http://schemas.openxmlformats.org/drawingml/2006/main" noChangeAspect="1"/>
             </wp:cNvGraphicFramePr>
@@ -972,7 +887,7 @@
                   <pic:spPr>
                     <a:xfrm>
                       <a:off x="0" y="0"/>
-                      <a:ext cx="2581855" cy="2425258"/>
+                      <a:ext cx="2597364" cy="2436785"/>
                     </a:xfrm>
                     <a:prstGeom prst="rect">
                       <a:avLst/>
@@ -984,44 +899,61 @@
           </wp:inline>
         </w:drawing>
       </w:r>
-    </w:p>
-    <w:p>
-      <w:pPr>
-        <w:rPr>
-          <w:b/>
-        </w:rPr>
-      </w:pPr>
-    </w:p>
-    <w:p>
-      <w:r>
-        <w:t>6</w:t>
-      </w:r>
-      <w:r>
-        <w:t xml:space="preserve">.  After the import is finished, you should have a VM listed in VirtualBox named </w:t>
-      </w:r>
-      <w:r>
-        <w:rPr>
-          <w:b/>
-        </w:rPr>
-        <w:t>ci</w:t>
-      </w:r>
-      <w:r>
-        <w:rPr>
-          <w:b/>
-        </w:rPr>
-        <w:t>.</w:t>
-      </w:r>
-    </w:p>
-    <w:p>
+      <w:r>
+        <w:rPr>
+          <w:b/>
+        </w:rPr>
+        <w:t xml:space="preserve"> </w:t>
+      </w:r>
+    </w:p>
+    <w:p>
+      <w:r>
+        <w:lastRenderedPageBreak/>
+        <w:t>5.</w:t>
+      </w:r>
+      <w:r>
+        <w:rPr>
+          <w:b/>
+        </w:rPr>
+        <w:t xml:space="preserve">  </w:t>
+      </w:r>
+      <w:r>
+        <w:t>You</w:t>
+      </w:r>
+      <w:r>
+        <w:t xml:space="preserve"> will</w:t>
+      </w:r>
+      <w:r>
+        <w:t xml:space="preserve"> get a pop-up box for the “license” info.  Just click the </w:t>
+      </w:r>
+      <w:r>
+        <w:rPr>
+          <w:b/>
+        </w:rPr>
+        <w:t>Agree</w:t>
+      </w:r>
+      <w:r>
+        <w:t xml:space="preserve"> button. You</w:t>
+      </w:r>
+      <w:r>
+        <w:t>r system will then start processing the import.  This may take a while.</w:t>
+      </w:r>
+    </w:p>
+    <w:p>
+      <w:pPr>
+        <w:rPr>
+          <w:b/>
+        </w:rPr>
+      </w:pPr>
       <w:r>
         <w:rPr>
           <w:noProof/>
         </w:rPr>
         <w:drawing>
-          <wp:inline distT="0" distB="0" distL="0" distR="0" wp14:anchorId="44424295" wp14:editId="4D0EB035">
-            <wp:extent cx="3901173" cy="2641600"/>
-            <wp:effectExtent l="0" t="0" r="4445" b="6350"/>
-            <wp:docPr id="19" name="Picture 19"/>
+          <wp:inline distT="0" distB="0" distL="0" distR="0" wp14:anchorId="0E221CFD" wp14:editId="6F1CC8E0">
+            <wp:extent cx="2565400" cy="2409801"/>
+            <wp:effectExtent l="0" t="0" r="6350" b="0"/>
+            <wp:docPr id="17" name="Picture 17"/>
             <wp:cNvGraphicFramePr>
               <a:graphicFrameLocks xmlns:a="http://schemas.openxmlformats.org/drawingml/2006/main" noChangeAspect="1"/>
             </wp:cNvGraphicFramePr>
@@ -1041,7 +973,7 @@
                   <pic:spPr>
                     <a:xfrm>
                       <a:off x="0" y="0"/>
-                      <a:ext cx="3904074" cy="2643565"/>
+                      <a:ext cx="2581855" cy="2425258"/>
                     </a:xfrm>
                     <a:prstGeom prst="rect">
                       <a:avLst/>
@@ -1055,116 +987,42 @@
       </w:r>
     </w:p>
     <w:p>
-      <w:r>
-        <w:t>7</w:t>
-      </w:r>
-      <w:r>
-        <w:t xml:space="preserve">. </w:t>
-      </w:r>
-      <w:r>
-        <w:rPr>
-          <w:b/>
-        </w:rPr>
-        <w:t>(OPTIONAL)</w:t>
-      </w:r>
-      <w:r>
-        <w:t xml:space="preserve"> </w:t>
-      </w:r>
-      <w:r>
-        <w:t xml:space="preserve">At this point, depending on the settings of your physical system, you can adjust the amount of memory for the image if you need/want.  You can do this by clicking on the </w:t>
-      </w:r>
-      <w:r>
-        <w:rPr>
-          <w:b/>
-        </w:rPr>
-        <w:t xml:space="preserve">Settings </w:t>
-      </w:r>
-      <w:r>
-        <w:t xml:space="preserve">icon in the menu bar, then </w:t>
-      </w:r>
-      <w:r>
-        <w:rPr>
-          <w:b/>
-        </w:rPr>
-        <w:t>System</w:t>
-      </w:r>
-      <w:r>
-        <w:rPr>
-          <w:b/>
-        </w:rPr>
-        <w:t xml:space="preserve"> </w:t>
-      </w:r>
-      <w:r>
-        <w:t xml:space="preserve">in the pop-up box for the </w:t>
-      </w:r>
-      <w:r>
-        <w:t>s</w:t>
-      </w:r>
-      <w:r>
-        <w:t>ettings</w:t>
-      </w:r>
-      <w:r>
-        <w:t>.  Then you can adjust the amount of memory for the virtual machine with the slider.</w:t>
-      </w:r>
-    </w:p>
-    <w:p>
-      <w:pPr>
-        <w:rPr>
-          <w:b/>
-        </w:rPr>
-      </w:pPr>
-      <w:r>
-        <w:t xml:space="preserve"> The default is 6</w:t>
-      </w:r>
-      <w:r>
-        <w:t xml:space="preserve"> </w:t>
-      </w:r>
-      <w:proofErr w:type="gramStart"/>
-      <w:r>
-        <w:t>gig</w:t>
-      </w:r>
-      <w:proofErr w:type="gramEnd"/>
-      <w:r>
-        <w:t xml:space="preserve">.  </w:t>
-      </w:r>
-      <w:r>
-        <w:t xml:space="preserve">A higher amount of memory </w:t>
-      </w:r>
-      <w:r>
-        <w:t>is not necessary but</w:t>
-      </w:r>
-      <w:r>
-        <w:t xml:space="preserve"> will yield improved performance if your underlying physical machine can support it.  </w:t>
-      </w:r>
-      <w:r>
-        <w:rPr>
-          <w:b/>
-        </w:rPr>
-        <w:t xml:space="preserve">If you are unsure, you can just leave it at the default. </w:t>
-      </w:r>
-      <w:r>
-        <w:rPr>
-          <w:b/>
-        </w:rPr>
-        <w:t xml:space="preserve"> </w:t>
-      </w:r>
-    </w:p>
-    <w:p>
-      <w:pPr>
-        <w:rPr>
-          <w:b/>
-        </w:rPr>
-      </w:pPr>
+      <w:pPr>
+        <w:rPr>
+          <w:b/>
+        </w:rPr>
+      </w:pPr>
+    </w:p>
+    <w:p>
+      <w:r>
+        <w:t>6</w:t>
+      </w:r>
+      <w:r>
+        <w:t xml:space="preserve">.  After the import is finished, you should have a VM listed in VirtualBox named </w:t>
+      </w:r>
+      <w:r>
+        <w:rPr>
+          <w:b/>
+        </w:rPr>
+        <w:t>ci</w:t>
+      </w:r>
+      <w:r>
+        <w:rPr>
+          <w:b/>
+        </w:rPr>
+        <w:t>.</w:t>
+      </w:r>
+    </w:p>
+    <w:p>
       <w:r>
         <w:rPr>
           <w:noProof/>
         </w:rPr>
-        <w:lastRenderedPageBreak/>
         <w:drawing>
-          <wp:inline distT="0" distB="0" distL="0" distR="0" wp14:anchorId="38DC82E6" wp14:editId="17154CAB">
-            <wp:extent cx="3549817" cy="2565400"/>
-            <wp:effectExtent l="0" t="0" r="0" b="6350"/>
-            <wp:docPr id="8" name="Picture 8"/>
+          <wp:inline distT="0" distB="0" distL="0" distR="0" wp14:anchorId="44424295" wp14:editId="4D0EB035">
+            <wp:extent cx="3901173" cy="2641600"/>
+            <wp:effectExtent l="0" t="0" r="4445" b="6350"/>
+            <wp:docPr id="19" name="Picture 19"/>
             <wp:cNvGraphicFramePr>
               <a:graphicFrameLocks xmlns:a="http://schemas.openxmlformats.org/drawingml/2006/main" noChangeAspect="1"/>
             </wp:cNvGraphicFramePr>
@@ -1184,7 +1042,7 @@
                   <pic:spPr>
                     <a:xfrm>
                       <a:off x="0" y="0"/>
-                      <a:ext cx="3553646" cy="2568167"/>
+                      <a:ext cx="3904074" cy="2643565"/>
                     </a:xfrm>
                     <a:prstGeom prst="rect">
                       <a:avLst/>
@@ -1198,29 +1056,98 @@
       </w:r>
     </w:p>
     <w:p>
-      <w:pPr>
-        <w:rPr>
-          <w:b/>
-        </w:rPr>
-      </w:pPr>
-    </w:p>
-    <w:p>
-      <w:pPr>
-        <w:rPr>
-          <w:b/>
-        </w:rPr>
-      </w:pPr>
-      <w:r>
-        <w:t>8</w:t>
-      </w:r>
-      <w:r>
-        <w:t>. At this point, you can start up the virtual image by right-clicking on the image name and then selecting</w:t>
-      </w:r>
-      <w:r>
-        <w:rPr>
-          <w:b/>
-        </w:rPr>
-        <w:t xml:space="preserve"> Normal Start.</w:t>
+      <w:r>
+        <w:t>7</w:t>
+      </w:r>
+      <w:r>
+        <w:t xml:space="preserve">. </w:t>
+      </w:r>
+      <w:r>
+        <w:rPr>
+          <w:b/>
+        </w:rPr>
+        <w:t>(OPTIONAL)</w:t>
+      </w:r>
+      <w:r>
+        <w:t xml:space="preserve"> </w:t>
+      </w:r>
+      <w:r>
+        <w:t xml:space="preserve">At this point, depending on the settings of your physical system, you can adjust the amount of memory for the image if you need/want.  You can do this by clicking on the </w:t>
+      </w:r>
+      <w:r>
+        <w:rPr>
+          <w:b/>
+        </w:rPr>
+        <w:t xml:space="preserve">Settings </w:t>
+      </w:r>
+      <w:r>
+        <w:t xml:space="preserve">icon in the menu bar, then </w:t>
+      </w:r>
+      <w:r>
+        <w:rPr>
+          <w:b/>
+        </w:rPr>
+        <w:t>System</w:t>
+      </w:r>
+      <w:r>
+        <w:rPr>
+          <w:b/>
+        </w:rPr>
+        <w:t xml:space="preserve"> </w:t>
+      </w:r>
+      <w:r>
+        <w:t xml:space="preserve">in the pop-up box for the </w:t>
+      </w:r>
+      <w:r>
+        <w:t>s</w:t>
+      </w:r>
+      <w:r>
+        <w:t>ettings</w:t>
+      </w:r>
+      <w:r>
+        <w:t>.  Then you can adjust the amount of memory for the virtual machine with the slider.</w:t>
+      </w:r>
+    </w:p>
+    <w:p>
+      <w:pPr>
+        <w:rPr>
+          <w:b/>
+        </w:rPr>
+      </w:pPr>
+      <w:r>
+        <w:t xml:space="preserve"> The default is 6</w:t>
+      </w:r>
+      <w:r>
+        <w:t xml:space="preserve"> </w:t>
+      </w:r>
+      <w:proofErr w:type="gramStart"/>
+      <w:r>
+        <w:t>gig</w:t>
+      </w:r>
+      <w:proofErr w:type="gramEnd"/>
+      <w:r>
+        <w:t xml:space="preserve">.  </w:t>
+      </w:r>
+      <w:r>
+        <w:t xml:space="preserve">A higher amount of memory </w:t>
+      </w:r>
+      <w:r>
+        <w:t>is not necessary but</w:t>
+      </w:r>
+      <w:r>
+        <w:t xml:space="preserve"> will yield improved performance if your underlying physical machine can support it.  </w:t>
+      </w:r>
+      <w:r>
+        <w:rPr>
+          <w:b/>
+        </w:rPr>
+        <w:t xml:space="preserve">If you are unsure, you can just leave it at the default. </w:t>
+      </w:r>
+      <w:r>
+        <w:rPr>
+          <w:b/>
+        </w:rPr>
+        <w:t xml:space="preserve"> </w:t>
       </w:r>
     </w:p>
     <w:p>
@@ -1233,11 +1160,12 @@
         <w:rPr>
           <w:noProof/>
         </w:rPr>
+        <w:lastRenderedPageBreak/>
         <w:drawing>
-          <wp:inline distT="0" distB="0" distL="0" distR="0" wp14:anchorId="6A4BAA94" wp14:editId="4AD367B8">
-            <wp:extent cx="3963896" cy="1644650"/>
-            <wp:effectExtent l="0" t="0" r="0" b="0"/>
-            <wp:docPr id="12" name="Picture 12"/>
+          <wp:inline distT="0" distB="0" distL="0" distR="0" wp14:anchorId="38DC82E6" wp14:editId="17154CAB">
+            <wp:extent cx="3549817" cy="2565400"/>
+            <wp:effectExtent l="0" t="0" r="0" b="6350"/>
+            <wp:docPr id="8" name="Picture 8"/>
             <wp:cNvGraphicFramePr>
               <a:graphicFrameLocks xmlns:a="http://schemas.openxmlformats.org/drawingml/2006/main" noChangeAspect="1"/>
             </wp:cNvGraphicFramePr>
@@ -1257,6 +1185,79 @@
                   <pic:spPr>
                     <a:xfrm>
                       <a:off x="0" y="0"/>
+                      <a:ext cx="3553646" cy="2568167"/>
+                    </a:xfrm>
+                    <a:prstGeom prst="rect">
+                      <a:avLst/>
+                    </a:prstGeom>
+                  </pic:spPr>
+                </pic:pic>
+              </a:graphicData>
+            </a:graphic>
+          </wp:inline>
+        </w:drawing>
+      </w:r>
+    </w:p>
+    <w:p>
+      <w:pPr>
+        <w:rPr>
+          <w:b/>
+        </w:rPr>
+      </w:pPr>
+    </w:p>
+    <w:p>
+      <w:pPr>
+        <w:rPr>
+          <w:b/>
+        </w:rPr>
+      </w:pPr>
+      <w:r>
+        <w:t>8</w:t>
+      </w:r>
+      <w:r>
+        <w:t>. At this point, you can start up the virtual image by right-clicking on the image name and then selecting</w:t>
+      </w:r>
+      <w:r>
+        <w:rPr>
+          <w:b/>
+        </w:rPr>
+        <w:t xml:space="preserve"> Normal Start.</w:t>
+      </w:r>
+    </w:p>
+    <w:p>
+      <w:pPr>
+        <w:rPr>
+          <w:b/>
+        </w:rPr>
+      </w:pPr>
+      <w:r>
+        <w:rPr>
+          <w:noProof/>
+        </w:rPr>
+        <w:drawing>
+          <wp:inline distT="0" distB="0" distL="0" distR="0" wp14:anchorId="6A4BAA94" wp14:editId="4AD367B8">
+            <wp:extent cx="3963896" cy="1644650"/>
+            <wp:effectExtent l="0" t="0" r="0" b="0"/>
+            <wp:docPr id="12" name="Picture 12"/>
+            <wp:cNvGraphicFramePr>
+              <a:graphicFrameLocks xmlns:a="http://schemas.openxmlformats.org/drawingml/2006/main" noChangeAspect="1"/>
+            </wp:cNvGraphicFramePr>
+            <a:graphic xmlns:a="http://schemas.openxmlformats.org/drawingml/2006/main">
+              <a:graphicData uri="http://schemas.openxmlformats.org/drawingml/2006/picture">
+                <pic:pic xmlns:pic="http://schemas.openxmlformats.org/drawingml/2006/picture">
+                  <pic:nvPicPr>
+                    <pic:cNvPr id="1" name=""/>
+                    <pic:cNvPicPr/>
+                  </pic:nvPicPr>
+                  <pic:blipFill>
+                    <a:blip r:embed="rId17"/>
+                    <a:stretch>
+                      <a:fillRect/>
+                    </a:stretch>
+                  </pic:blipFill>
+                  <pic:spPr>
+                    <a:xfrm>
+                      <a:off x="0" y="0"/>
                       <a:ext cx="3966670" cy="1645801"/>
                     </a:xfrm>
                     <a:prstGeom prst="rect">
@@ -1316,7 +1317,7 @@
                     </pic:cNvPicPr>
                   </pic:nvPicPr>
                   <pic:blipFill>
-                    <a:blip r:embed="rId17" cstate="print">
+                    <a:blip r:embed="rId18" cstate="print">
                       <a:extLst>
                         <a:ext uri="{28A0092B-C50C-407E-A947-70E740481C1C}">
                           <a14:useLocalDpi xmlns:a14="http://schemas.microsoft.com/office/drawing/2010/main" val="0"/>
@@ -1447,7 +1448,7 @@
                     <pic:cNvPicPr/>
                   </pic:nvPicPr>
                   <pic:blipFill>
-                    <a:blip r:embed="rId18"/>
+                    <a:blip r:embed="rId19"/>
                     <a:stretch>
                       <a:fillRect/>
                     </a:stretch>
@@ -1505,7 +1506,7 @@
                     </pic:cNvPicPr>
                   </pic:nvPicPr>
                   <pic:blipFill>
-                    <a:blip r:embed="rId19" r:link="rId20">
+                    <a:blip r:embed="rId20" r:link="rId21">
                       <a:extLst>
                         <a:ext uri="{28A0092B-C50C-407E-A947-70E740481C1C}">
                           <a14:useLocalDpi xmlns:a14="http://schemas.microsoft.com/office/drawing/2010/main" val="0"/>
@@ -1586,7 +1587,7 @@
                     <pic:cNvPicPr/>
                   </pic:nvPicPr>
                   <pic:blipFill>
-                    <a:blip r:embed="rId21"/>
+                    <a:blip r:embed="rId22"/>
                     <a:stretch>
                       <a:fillRect/>
                     </a:stretch>
@@ -1727,7 +1728,7 @@
                     </pic:cNvPicPr>
                   </pic:nvPicPr>
                   <pic:blipFill>
-                    <a:blip r:embed="rId22" cstate="print">
+                    <a:blip r:embed="rId23" cstate="print">
                       <a:extLst>
                         <a:ext uri="{28A0092B-C50C-407E-A947-70E740481C1C}">
                           <a14:useLocalDpi xmlns:a14="http://schemas.microsoft.com/office/drawing/2010/main" val="0"/>
@@ -1763,15 +1764,7 @@
     <w:p>
       <w:r>
         <w:tab/>
-        <w:t xml:space="preserve">d. The Time and Date Settings dialog will pop up. </w:t>
-      </w:r>
-      <w:proofErr w:type="gramStart"/>
-      <w:r>
-        <w:t>In order to</w:t>
-      </w:r>
-      <w:proofErr w:type="gramEnd"/>
-      <w:r>
-        <w:t xml:space="preserve"> change this, you need to click on the “Unlock” button on the bottom and then authenticate to unlock it.  The password to use here is “diyuser2”.</w:t>
+        <w:t>d. The Time and Date Settings dialog will pop up. In order to change this, you need to click on the “Unlock” button on the bottom and then authenticate to unlock it.  The password to use here is “diyuser2”.</w:t>
       </w:r>
     </w:p>
     <w:p>
@@ -1797,7 +1790,7 @@
                     </pic:cNvPicPr>
                   </pic:nvPicPr>
                   <pic:blipFill>
-                    <a:blip r:embed="rId23" cstate="print">
+                    <a:blip r:embed="rId24" cstate="print">
                       <a:extLst>
                         <a:ext uri="{28A0092B-C50C-407E-A947-70E740481C1C}">
                           <a14:useLocalDpi xmlns:a14="http://schemas.microsoft.com/office/drawing/2010/main" val="0"/>
@@ -1867,7 +1860,7 @@
                     </pic:cNvPicPr>
                   </pic:nvPicPr>
                   <pic:blipFill>
-                    <a:blip r:embed="rId24" cstate="print">
+                    <a:blip r:embed="rId25" cstate="print">
                       <a:extLst>
                         <a:ext uri="{28A0092B-C50C-407E-A947-70E740481C1C}">
                           <a14:useLocalDpi xmlns:a14="http://schemas.microsoft.com/office/drawing/2010/main" val="0"/>
@@ -1943,7 +1936,7 @@
                     </pic:cNvPicPr>
                   </pic:nvPicPr>
                   <pic:blipFill>
-                    <a:blip r:embed="rId25" cstate="print">
+                    <a:blip r:embed="rId26" cstate="print">
                       <a:extLst>
                         <a:ext uri="{28A0092B-C50C-407E-A947-70E740481C1C}">
                           <a14:useLocalDpi xmlns:a14="http://schemas.microsoft.com/office/drawing/2010/main" val="0"/>
@@ -2154,7 +2147,7 @@
                     <pic:cNvPicPr/>
                   </pic:nvPicPr>
                   <pic:blipFill>
-                    <a:blip r:embed="rId26"/>
+                    <a:blip r:embed="rId27"/>
                     <a:stretch>
                       <a:fillRect/>
                     </a:stretch>
@@ -2203,63 +2196,6 @@
             <wp:extent cx="6858000" cy="2729865"/>
             <wp:effectExtent l="0" t="0" r="0" b="0"/>
             <wp:docPr id="11" name="Picture 11"/>
-            <wp:cNvGraphicFramePr>
-              <a:graphicFrameLocks xmlns:a="http://schemas.openxmlformats.org/drawingml/2006/main" noChangeAspect="1"/>
-            </wp:cNvGraphicFramePr>
-            <a:graphic xmlns:a="http://schemas.openxmlformats.org/drawingml/2006/main">
-              <a:graphicData uri="http://schemas.openxmlformats.org/drawingml/2006/picture">
-                <pic:pic xmlns:pic="http://schemas.openxmlformats.org/drawingml/2006/picture">
-                  <pic:nvPicPr>
-                    <pic:cNvPr id="1" name=""/>
-                    <pic:cNvPicPr/>
-                  </pic:nvPicPr>
-                  <pic:blipFill>
-                    <a:blip r:embed="rId27"/>
-                    <a:stretch>
-                      <a:fillRect/>
-                    </a:stretch>
-                  </pic:blipFill>
-                  <pic:spPr>
-                    <a:xfrm>
-                      <a:off x="0" y="0"/>
-                      <a:ext cx="6858000" cy="2729865"/>
-                    </a:xfrm>
-                    <a:prstGeom prst="rect">
-                      <a:avLst/>
-                    </a:prstGeom>
-                  </pic:spPr>
-                </pic:pic>
-              </a:graphicData>
-            </a:graphic>
-          </wp:inline>
-        </w:drawing>
-      </w:r>
-    </w:p>
-    <w:p/>
-    <w:p>
-      <w:r>
-        <w:t xml:space="preserve">26. Click the checkbox for testing the email configuration.  Enter an email address where you can receive email in the text box and then click the </w:t>
-      </w:r>
-      <w:r>
-        <w:rPr>
-          <w:b/>
-        </w:rPr>
-        <w:t>Test configuration</w:t>
-      </w:r>
-      <w:r>
-        <w:t xml:space="preserve"> button.  </w:t>
-      </w:r>
-    </w:p>
-    <w:p>
-      <w:r>
-        <w:rPr>
-          <w:noProof/>
-        </w:rPr>
-        <w:drawing>
-          <wp:inline distT="0" distB="0" distL="0" distR="0" wp14:anchorId="036048C3" wp14:editId="1FD40E40">
-            <wp:extent cx="6858000" cy="774700"/>
-            <wp:effectExtent l="0" t="0" r="0" b="6350"/>
-            <wp:docPr id="14" name="Picture 14"/>
             <wp:cNvGraphicFramePr>
               <a:graphicFrameLocks xmlns:a="http://schemas.openxmlformats.org/drawingml/2006/main" noChangeAspect="1"/>
             </wp:cNvGraphicFramePr>
@@ -2279,6 +2215,63 @@
                   <pic:spPr>
                     <a:xfrm>
                       <a:off x="0" y="0"/>
+                      <a:ext cx="6858000" cy="2729865"/>
+                    </a:xfrm>
+                    <a:prstGeom prst="rect">
+                      <a:avLst/>
+                    </a:prstGeom>
+                  </pic:spPr>
+                </pic:pic>
+              </a:graphicData>
+            </a:graphic>
+          </wp:inline>
+        </w:drawing>
+      </w:r>
+    </w:p>
+    <w:p/>
+    <w:p>
+      <w:r>
+        <w:t xml:space="preserve">26. Click the checkbox for testing the email configuration.  Enter an email address where you can receive email in the text box and then click the </w:t>
+      </w:r>
+      <w:r>
+        <w:rPr>
+          <w:b/>
+        </w:rPr>
+        <w:t>Test configuration</w:t>
+      </w:r>
+      <w:r>
+        <w:t xml:space="preserve"> button.  </w:t>
+      </w:r>
+    </w:p>
+    <w:p>
+      <w:r>
+        <w:rPr>
+          <w:noProof/>
+        </w:rPr>
+        <w:drawing>
+          <wp:inline distT="0" distB="0" distL="0" distR="0" wp14:anchorId="036048C3" wp14:editId="1FD40E40">
+            <wp:extent cx="6858000" cy="774700"/>
+            <wp:effectExtent l="0" t="0" r="0" b="6350"/>
+            <wp:docPr id="14" name="Picture 14"/>
+            <wp:cNvGraphicFramePr>
+              <a:graphicFrameLocks xmlns:a="http://schemas.openxmlformats.org/drawingml/2006/main" noChangeAspect="1"/>
+            </wp:cNvGraphicFramePr>
+            <a:graphic xmlns:a="http://schemas.openxmlformats.org/drawingml/2006/main">
+              <a:graphicData uri="http://schemas.openxmlformats.org/drawingml/2006/picture">
+                <pic:pic xmlns:pic="http://schemas.openxmlformats.org/drawingml/2006/picture">
+                  <pic:nvPicPr>
+                    <pic:cNvPr id="1" name=""/>
+                    <pic:cNvPicPr/>
+                  </pic:nvPicPr>
+                  <pic:blipFill>
+                    <a:blip r:embed="rId29"/>
+                    <a:stretch>
+                      <a:fillRect/>
+                    </a:stretch>
+                  </pic:blipFill>
+                  <pic:spPr>
+                    <a:xfrm>
+                      <a:off x="0" y="0"/>
                       <a:ext cx="6858000" cy="774700"/>
                     </a:xfrm>
                     <a:prstGeom prst="rect">
@@ -2299,8 +2292,8 @@
     </w:p>
     <w:p/>
     <w:sectPr>
-      <w:headerReference w:type="default" r:id="rId29"/>
-      <w:footerReference w:type="default" r:id="rId30"/>
+      <w:headerReference w:type="default" r:id="rId30"/>
+      <w:footerReference w:type="default" r:id="rId31"/>
       <w:pgSz w:w="12240" w:h="15840"/>
       <w:pgMar w:top="540" w:right="720" w:bottom="540" w:left="720" w:header="720" w:footer="720" w:gutter="0"/>
       <w:cols w:space="720"/>
@@ -2681,14 +2674,14 @@
                           </a:ln>
                           <a:extLst>
                             <a:ext uri="{909E8E84-426E-40dd-AFC4-6F175D3DCCD1}">
-                              <a14:hiddenFill xmlns="" xmlns:mo="http://schemas.microsoft.com/office/mac/office/2008/main" xmlns:mv="urn:schemas-microsoft-com:mac:vml" xmlns:o="urn:schemas-microsoft-com:office:office" xmlns:v="urn:schemas-microsoft-com:vml" xmlns:w10="urn:schemas-microsoft-com:office:word" xmlns:w="http://schemas.openxmlformats.org/wordprocessingml/2006/main" xmlns:a14="http://schemas.microsoft.com/office/drawing/2010/main">
+                              <a14:hiddenFill xmlns:a14="http://schemas.microsoft.com/office/drawing/2010/main" xmlns:w="http://schemas.openxmlformats.org/wordprocessingml/2006/main" xmlns:w10="urn:schemas-microsoft-com:office:word" xmlns:v="urn:schemas-microsoft-com:vml" xmlns:o="urn:schemas-microsoft-com:office:office" xmlns:mv="urn:schemas-microsoft-com:mac:vml" xmlns:mo="http://schemas.microsoft.com/office/mac/office/2008/main" xmlns="">
                                 <a:solidFill>
                                   <a:srgbClr val="FFFFFF"/>
                                 </a:solidFill>
                               </a14:hiddenFill>
                             </a:ext>
                             <a:ext uri="{91240B29-F687-4f45-9708-019B960494DF}">
-                              <a14:hiddenLine xmlns="" xmlns:mo="http://schemas.microsoft.com/office/mac/office/2008/main" xmlns:mv="urn:schemas-microsoft-com:mac:vml" xmlns:o="urn:schemas-microsoft-com:office:office" xmlns:v="urn:schemas-microsoft-com:vml" xmlns:w10="urn:schemas-microsoft-com:office:word" xmlns:w="http://schemas.openxmlformats.org/wordprocessingml/2006/main" xmlns:a14="http://schemas.microsoft.com/office/drawing/2010/main" w="9525">
+                              <a14:hiddenLine xmlns:a14="http://schemas.microsoft.com/office/drawing/2010/main" xmlns:w="http://schemas.openxmlformats.org/wordprocessingml/2006/main" xmlns:w10="urn:schemas-microsoft-com:office:word" xmlns:v="urn:schemas-microsoft-com:vml" xmlns:o="urn:schemas-microsoft-com:office:office" xmlns:mv="urn:schemas-microsoft-com:mac:vml" xmlns:mo="http://schemas.microsoft.com/office/mac/office/2008/main" xmlns="" w="9525">
                                 <a:solidFill>
                                   <a:srgbClr val="000000"/>
                                 </a:solidFill>
@@ -2973,7 +2966,7 @@
       </w:pPr>
     </w:pPrDefault>
   </w:docDefaults>
-  <w:latentStyles w:defLockedState="0" w:defUIPriority="99" w:defSemiHidden="0" w:defUnhideWhenUsed="0" w:defQFormat="0" w:count="375">
+  <w:latentStyles w:defLockedState="0" w:defUIPriority="99" w:defSemiHidden="0" w:defUnhideWhenUsed="0" w:defQFormat="0" w:count="377">
     <w:lsdException w:name="Normal" w:uiPriority="0" w:qFormat="1"/>
     <w:lsdException w:name="heading 1" w:uiPriority="9" w:qFormat="1"/>
     <w:lsdException w:name="heading 2" w:semiHidden="1" w:uiPriority="9" w:unhideWhenUsed="1" w:qFormat="1"/>
@@ -3079,7 +3072,6 @@
     <w:lsdException w:name="HTML Sample" w:semiHidden="1" w:unhideWhenUsed="1"/>
     <w:lsdException w:name="HTML Typewriter" w:semiHidden="1" w:unhideWhenUsed="1"/>
     <w:lsdException w:name="HTML Variable" w:semiHidden="1" w:unhideWhenUsed="1"/>
-    <w:lsdException w:name="Normal Table" w:semiHidden="1" w:unhideWhenUsed="1"/>
     <w:lsdException w:name="annotation subject" w:semiHidden="1" w:unhideWhenUsed="1"/>
     <w:lsdException w:name="No List" w:semiHidden="1" w:unhideWhenUsed="1"/>
     <w:lsdException w:name="Outline List 1" w:semiHidden="1" w:unhideWhenUsed="1"/>
@@ -3125,11 +3117,9 @@
     <w:lsdException w:name="Table Subtle 1" w:semiHidden="1" w:unhideWhenUsed="1"/>
     <w:lsdException w:name="Table Subtle 2" w:semiHidden="1" w:unhideWhenUsed="1"/>
     <w:lsdException w:name="Table Web 1" w:semiHidden="1" w:unhideWhenUsed="1"/>
-    <w:lsdException w:name="Table Web 2" w:semiHidden="1" w:unhideWhenUsed="1"/>
     <w:lsdException w:name="Table Web 3" w:semiHidden="1" w:unhideWhenUsed="1"/>
     <w:lsdException w:name="Balloon Text" w:semiHidden="1" w:unhideWhenUsed="1"/>
     <w:lsdException w:name="Table Grid" w:uiPriority="39"/>
-    <w:lsdException w:name="Table Theme" w:semiHidden="1" w:unhideWhenUsed="1"/>
     <w:lsdException w:name="Placeholder Text" w:semiHidden="1"/>
     <w:lsdException w:name="No Spacing" w:uiPriority="1" w:qFormat="1"/>
     <w:lsdException w:name="Light Shading" w:uiPriority="60"/>
@@ -3340,6 +3330,8 @@
     <w:lsdException w:name="Smart Hyperlink" w:semiHidden="1" w:unhideWhenUsed="1"/>
     <w:lsdException w:name="Hashtag" w:semiHidden="1" w:unhideWhenUsed="1"/>
     <w:lsdException w:name="Unresolved Mention" w:semiHidden="1" w:unhideWhenUsed="1"/>
+    <w:lsdException w:name="Smart Link" w:semiHidden="1" w:unhideWhenUsed="1"/>
+    <w:lsdException w:name="Smart Link Error" w:semiHidden="1" w:unhideWhenUsed="1"/>
   </w:latentStyles>
   <w:style w:type="paragraph" w:default="1" w:styleId="Normal">
     <w:name w:val="Normal"/>
@@ -3526,6 +3518,18 @@
       <w:rFonts w:ascii="Courier New" w:eastAsia="Times New Roman" w:hAnsi="Courier New" w:cs="Courier New"/>
       <w:sz w:val="20"/>
       <w:szCs w:val="20"/>
+    </w:rPr>
+  </w:style>
+  <w:style w:type="character" w:styleId="UnresolvedMention">
+    <w:name w:val="Unresolved Mention"/>
+    <w:basedOn w:val="DefaultParagraphFont"/>
+    <w:uiPriority w:val="99"/>
+    <w:semiHidden/>
+    <w:unhideWhenUsed/>
+    <w:rsid w:val="009C1159"/>
+    <w:rPr>
+      <w:color w:val="605E5C"/>
+      <w:shd w:val="clear" w:color="auto" w:fill="E1DFDD"/>
     </w:rPr>
   </w:style>
 </w:styles>
@@ -3797,7 +3801,7 @@
 </file>
 
 <file path=customXml/itemProps1.xml><?xml version="1.0" encoding="utf-8"?>
-<ds:datastoreItem xmlns:ds="http://schemas.openxmlformats.org/officeDocument/2006/customXml" ds:itemID="{9CFFFF6A-AA3F-495B-BB0C-7436782E3C02}">
+<ds:datastoreItem xmlns:ds="http://schemas.openxmlformats.org/officeDocument/2006/customXml" ds:itemID="{2834C1F5-9BAC-486D-884B-06348A4AC781}">
   <ds:schemaRefs>
     <ds:schemaRef ds:uri="http://schemas.openxmlformats.org/officeDocument/2006/bibliography"/>
   </ds:schemaRefs>

</xml_diff>

<commit_message>
update setup to next version for cd-intro
</commit_message>
<xml_diff>
--- a/cd-setup.docx
+++ b/cd-setup.docx
@@ -1,6 +1,6 @@
 
 <file path=word/document.xml><?xml version="1.0" encoding="utf-8"?>
-<w:document xmlns:wpc="http://schemas.microsoft.com/office/word/2010/wordprocessingCanvas" xmlns:cx="http://schemas.microsoft.com/office/drawing/2014/chartex" xmlns:cx1="http://schemas.microsoft.com/office/drawing/2015/9/8/chartex" xmlns:cx2="http://schemas.microsoft.com/office/drawing/2015/10/21/chartex" xmlns:cx3="http://schemas.microsoft.com/office/drawing/2016/5/9/chartex" xmlns:cx4="http://schemas.microsoft.com/office/drawing/2016/5/10/chartex" xmlns:cx5="http://schemas.microsoft.com/office/drawing/2016/5/11/chartex" xmlns:cx6="http://schemas.microsoft.com/office/drawing/2016/5/12/chartex" xmlns:cx7="http://schemas.microsoft.com/office/drawing/2016/5/13/chartex" xmlns:cx8="http://schemas.microsoft.com/office/drawing/2016/5/14/chartex" xmlns:mc="http://schemas.openxmlformats.org/markup-compatibility/2006" xmlns:aink="http://schemas.microsoft.com/office/drawing/2016/ink" xmlns:am3d="http://schemas.microsoft.com/office/drawing/2017/model3d" xmlns:o="urn:schemas-microsoft-com:office:office" xmlns:r="http://schemas.openxmlformats.org/officeDocument/2006/relationships" xmlns:m="http://schemas.openxmlformats.org/officeDocument/2006/math" xmlns:v="urn:schemas-microsoft-com:vml" xmlns:wp14="http://schemas.microsoft.com/office/word/2010/wordprocessingDrawing" xmlns:wp="http://schemas.openxmlformats.org/drawingml/2006/wordprocessingDrawing" xmlns:w10="urn:schemas-microsoft-com:office:word" xmlns:w="http://schemas.openxmlformats.org/wordprocessingml/2006/main" xmlns:w14="http://schemas.microsoft.com/office/word/2010/wordml" xmlns:w15="http://schemas.microsoft.com/office/word/2012/wordml" xmlns:w16cid="http://schemas.microsoft.com/office/word/2016/wordml/cid" xmlns:w16se="http://schemas.microsoft.com/office/word/2015/wordml/symex" xmlns:wpg="http://schemas.microsoft.com/office/word/2010/wordprocessingGroup" xmlns:wpi="http://schemas.microsoft.com/office/word/2010/wordprocessingInk" xmlns:wne="http://schemas.microsoft.com/office/word/2006/wordml" xmlns:wps="http://schemas.microsoft.com/office/word/2010/wordprocessingShape" mc:Ignorable="w14 w15 w16se w16cid wp14">
+<w:document xmlns:wpc="http://schemas.microsoft.com/office/word/2010/wordprocessingCanvas" xmlns:cx="http://schemas.microsoft.com/office/drawing/2014/chartex" xmlns:cx1="http://schemas.microsoft.com/office/drawing/2015/9/8/chartex" xmlns:cx2="http://schemas.microsoft.com/office/drawing/2015/10/21/chartex" xmlns:cx3="http://schemas.microsoft.com/office/drawing/2016/5/9/chartex" xmlns:cx4="http://schemas.microsoft.com/office/drawing/2016/5/10/chartex" xmlns:cx5="http://schemas.microsoft.com/office/drawing/2016/5/11/chartex" xmlns:cx6="http://schemas.microsoft.com/office/drawing/2016/5/12/chartex" xmlns:cx7="http://schemas.microsoft.com/office/drawing/2016/5/13/chartex" xmlns:cx8="http://schemas.microsoft.com/office/drawing/2016/5/14/chartex" xmlns:mc="http://schemas.openxmlformats.org/markup-compatibility/2006" xmlns:aink="http://schemas.microsoft.com/office/drawing/2016/ink" xmlns:am3d="http://schemas.microsoft.com/office/drawing/2017/model3d" xmlns:o="urn:schemas-microsoft-com:office:office" xmlns:r="http://schemas.openxmlformats.org/officeDocument/2006/relationships" xmlns:m="http://schemas.openxmlformats.org/officeDocument/2006/math" xmlns:v="urn:schemas-microsoft-com:vml" xmlns:wp14="http://schemas.microsoft.com/office/word/2010/wordprocessingDrawing" xmlns:wp="http://schemas.openxmlformats.org/drawingml/2006/wordprocessingDrawing" xmlns:w10="urn:schemas-microsoft-com:office:word" xmlns:w="http://schemas.openxmlformats.org/wordprocessingml/2006/main" xmlns:w14="http://schemas.microsoft.com/office/word/2010/wordml" xmlns:w15="http://schemas.microsoft.com/office/word/2012/wordml" xmlns:w16cex="http://schemas.microsoft.com/office/word/2018/wordml/cex" xmlns:w16cid="http://schemas.microsoft.com/office/word/2016/wordml/cid" xmlns:w16="http://schemas.microsoft.com/office/word/2018/wordml" xmlns:w16sdtdh="http://schemas.microsoft.com/office/word/2020/wordml/sdtdatahash" xmlns:w16se="http://schemas.microsoft.com/office/word/2015/wordml/symex" xmlns:wpg="http://schemas.microsoft.com/office/word/2010/wordprocessingGroup" xmlns:wpi="http://schemas.microsoft.com/office/word/2010/wordprocessingInk" xmlns:wne="http://schemas.microsoft.com/office/word/2006/wordml" xmlns:wps="http://schemas.microsoft.com/office/word/2010/wordprocessingShape" mc:Ignorable="w14 w15 w16se w16cid w16 w16cex w16sdtdh wp14">
   <w:body>
     <w:p>
       <w:pPr>
@@ -34,7 +34,55 @@
         <w:rPr>
           <w:b/>
         </w:rPr>
-        <w:t>Spring, 2020</w:t>
+        <w:t xml:space="preserve">Version </w:t>
+      </w:r>
+      <w:r>
+        <w:rPr>
+          <w:b/>
+        </w:rPr>
+        <w:t>2.0</w:t>
+      </w:r>
+      <w:r>
+        <w:rPr>
+          <w:b/>
+        </w:rPr>
+        <w:t xml:space="preserve"> – </w:t>
+      </w:r>
+      <w:r>
+        <w:rPr>
+          <w:b/>
+        </w:rPr>
+        <w:t>8</w:t>
+      </w:r>
+      <w:r>
+        <w:rPr>
+          <w:b/>
+        </w:rPr>
+        <w:t>/</w:t>
+      </w:r>
+      <w:r>
+        <w:rPr>
+          <w:b/>
+        </w:rPr>
+        <w:t>19</w:t>
+      </w:r>
+      <w:r>
+        <w:rPr>
+          <w:b/>
+        </w:rPr>
+        <w:t>/</w:t>
+      </w:r>
+      <w:r>
+        <w:rPr>
+          <w:b/>
+        </w:rPr>
+        <w:t>2</w:t>
+      </w:r>
+      <w:r>
+        <w:rPr>
+          <w:b/>
+        </w:rPr>
+        <w:t>1</w:t>
       </w:r>
     </w:p>
     <w:p>
@@ -48,58 +96,8 @@
         <w:rPr>
           <w:b/>
         </w:rPr>
-        <w:t>Version 1.</w:t>
-      </w:r>
-      <w:r>
-        <w:rPr>
-          <w:b/>
-        </w:rPr>
-        <w:t>2</w:t>
-      </w:r>
-      <w:r>
-        <w:rPr>
-          <w:b/>
-        </w:rPr>
-        <w:t xml:space="preserve"> – </w:t>
-      </w:r>
-      <w:r>
-        <w:rPr>
-          <w:b/>
-        </w:rPr>
-        <w:t>4</w:t>
-      </w:r>
-      <w:r>
-        <w:rPr>
-          <w:b/>
-        </w:rPr>
-        <w:t>/</w:t>
-      </w:r>
-      <w:r>
-        <w:rPr>
-          <w:b/>
-        </w:rPr>
-        <w:t>19</w:t>
-      </w:r>
-      <w:r>
-        <w:rPr>
-          <w:b/>
-        </w:rPr>
-        <w:t>/</w:t>
-      </w:r>
-      <w:r>
-        <w:rPr>
-          <w:b/>
-        </w:rPr>
-        <w:t>20</w:t>
-      </w:r>
-    </w:p>
-    <w:p>
-      <w:pPr>
-        <w:jc w:val="center"/>
-        <w:rPr>
-          <w:b/>
-        </w:rPr>
-      </w:pPr>
+        <w:t xml:space="preserve">Tech Skills Transformations / </w:t>
+      </w:r>
       <w:r>
         <w:rPr>
           <w:b/>
@@ -248,14 +246,7 @@
             <w:rStyle w:val="Hyperlink"/>
             <w:b/>
           </w:rPr>
-          <w:t>https://github.com/brentlaster/safaridocs/blob/master/cd-lab</w:t>
-        </w:r>
-        <w:r>
-          <w:rPr>
-            <w:rStyle w:val="Hyperlink"/>
-            <w:b/>
-          </w:rPr>
-          <w:t>s.pdf</w:t>
+          <w:t>https://github.com/skilldocs/cd-intro/blob/main/cd-labs.pdf</w:t>
         </w:r>
       </w:hyperlink>
     </w:p>
@@ -434,7 +425,7 @@
         <w:t xml:space="preserve"> </w:t>
       </w:r>
       <w:r>
-        <w:t>5</w:t>
+        <w:t>3</w:t>
       </w:r>
       <w:r>
         <w:t xml:space="preserve"> </w:t>
@@ -490,64 +481,67 @@
       </w:r>
       <w:r>
         <w:rPr>
+          <w:rFonts w:cstheme="minorHAnsi"/>
+          <w:b/>
+          <w:bCs/>
+          <w:color w:val="000000"/>
+        </w:rPr>
+        <w:t>12c18a72cf80f8e541107b6fa81a70aa</w:t>
+      </w:r>
+    </w:p>
+    <w:p>
+      <w:pPr>
+        <w:rPr>
           <w:rFonts w:eastAsia="Times New Roman"/>
           <w:b/>
-          <w:sz w:val="24"/>
-          <w:szCs w:val="24"/>
-        </w:rPr>
-        <w:t>f8097bd7f03b0cf67407f0a7193eef38</w:t>
-      </w:r>
-    </w:p>
-    <w:p>
-      <w:pPr>
+        </w:rPr>
+      </w:pPr>
+      <w:r>
         <w:rPr>
           <w:rFonts w:eastAsia="Times New Roman"/>
           <w:b/>
         </w:rPr>
+        <w:t xml:space="preserve">SHA-1 Checksum: </w:t>
+      </w:r>
+      <w:r>
+        <w:rPr>
+          <w:rFonts w:cstheme="minorHAnsi"/>
+          <w:b/>
+          <w:bCs/>
+          <w:color w:val="000000"/>
+        </w:rPr>
+        <w:t>65cb8aa2d9d6e3c62a008a2a6347b815682d6f4c</w:t>
+      </w:r>
+    </w:p>
+    <w:p>
+      <w:pPr>
+        <w:rPr>
+          <w:rFonts w:cstheme="minorHAnsi"/>
+          <w:b/>
+          <w:bCs/>
+        </w:rPr>
       </w:pPr>
       <w:r>
         <w:rPr>
           <w:rFonts w:eastAsia="Times New Roman"/>
           <w:b/>
         </w:rPr>
-        <w:t xml:space="preserve">SHA-1 Checksum: </w:t>
-      </w:r>
-      <w:r>
-        <w:rPr>
-          <w:rFonts w:eastAsia="Times New Roman"/>
-          <w:b/>
-          <w:sz w:val="24"/>
-          <w:szCs w:val="24"/>
-        </w:rPr>
-        <w:t>29d2a3d6c3ee40b98303492234193693aad028ae</w:t>
-      </w:r>
-    </w:p>
-    <w:p>
-      <w:pPr>
-        <w:rPr>
-          <w:b/>
-        </w:rPr>
-      </w:pPr>
-      <w:r>
-        <w:rPr>
-          <w:rFonts w:eastAsia="Times New Roman"/>
-          <w:b/>
-        </w:rPr>
         <w:t xml:space="preserve">SHA-256 Checksum: </w:t>
       </w:r>
       <w:r>
         <w:rPr>
-          <w:rFonts w:eastAsia="Times New Roman"/>
-          <w:b/>
-          <w:sz w:val="24"/>
-          <w:szCs w:val="24"/>
-        </w:rPr>
-        <w:t>86ab30adc7d532ebf124f8333c8904086fb1b56fac59e34813c75ee35cc663d3</w:t>
-      </w:r>
-      <w:r>
-        <w:rPr>
-          <w:rFonts w:eastAsia="Times New Roman"/>
-          <w:b/>
+          <w:rFonts w:cstheme="minorHAnsi"/>
+          <w:b/>
+          <w:bCs/>
+          <w:color w:val="000000"/>
+        </w:rPr>
+        <w:t>98b86b5c0324a0f69c4812a9767ef60a95a06495d83b4537e9e8e8fc9ffa666c</w:t>
+      </w:r>
+      <w:r>
+        <w:rPr>
+          <w:rFonts w:eastAsia="Times New Roman" w:cstheme="minorHAnsi"/>
+          <w:b/>
+          <w:bCs/>
         </w:rPr>
         <w:br/>
       </w:r>
@@ -724,10 +718,14 @@
         <w:rPr>
           <w:b/>
         </w:rPr>
-        <w:t>dv3</w:t>
-      </w:r>
-      <w:bookmarkStart w:id="1" w:name="_GoBack"/>
-      <w:bookmarkEnd w:id="1"/>
+        <w:t>d</w:t>
+      </w:r>
+      <w:r>
+        <w:rPr>
+          <w:b/>
+        </w:rPr>
+        <w:t>-intro1.0</w:t>
+      </w:r>
       <w:r>
         <w:rPr>
           <w:b/>
@@ -770,10 +768,10 @@
           <w:noProof/>
         </w:rPr>
         <w:drawing>
-          <wp:inline distT="0" distB="0" distL="0" distR="0" wp14:anchorId="5B4A392B" wp14:editId="068C6C79">
-            <wp:extent cx="2647950" cy="2492908"/>
-            <wp:effectExtent l="0" t="0" r="0" b="3175"/>
-            <wp:docPr id="1" name="Picture 1"/>
+          <wp:inline distT="0" distB="0" distL="0" distR="0" wp14:anchorId="2E6A3611" wp14:editId="2DB0BA91">
+            <wp:extent cx="6066845" cy="4325998"/>
+            <wp:effectExtent l="0" t="0" r="3810" b="5080"/>
+            <wp:docPr id="1" name="Picture 1" descr="Graphical user interface, text, application, email&#10;&#10;Description automatically generated"/>
             <wp:cNvGraphicFramePr>
               <a:graphicFrameLocks xmlns:a="http://schemas.openxmlformats.org/drawingml/2006/main" noChangeAspect="1"/>
             </wp:cNvGraphicFramePr>
@@ -781,7 +779,7 @@
               <a:graphicData uri="http://schemas.openxmlformats.org/drawingml/2006/picture">
                 <pic:pic xmlns:pic="http://schemas.openxmlformats.org/drawingml/2006/picture">
                   <pic:nvPicPr>
-                    <pic:cNvPr id="1" name=""/>
+                    <pic:cNvPr id="1" name="Picture 1" descr="Graphical user interface, text, application, email&#10;&#10;Description automatically generated"/>
                     <pic:cNvPicPr/>
                   </pic:nvPicPr>
                   <pic:blipFill>
@@ -793,7 +791,7 @@
                   <pic:spPr>
                     <a:xfrm>
                       <a:off x="0" y="0"/>
-                      <a:ext cx="2653656" cy="2498280"/>
+                      <a:ext cx="6070908" cy="4328895"/>
                     </a:xfrm>
                     <a:prstGeom prst="rect">
                       <a:avLst/>
@@ -817,13 +815,16 @@
         <w:t xml:space="preserve">4.   </w:t>
       </w:r>
       <w:r>
-        <w:t xml:space="preserve">On the next screen, click the box to reinitialize the MAC addresses.  </w:t>
-      </w:r>
-      <w:r>
-        <w:t>You can just accept the</w:t>
-      </w:r>
-      <w:r>
-        <w:t xml:space="preserve"> rest of the</w:t>
+        <w:t xml:space="preserve">On the next screen, </w:t>
+      </w:r>
+      <w:r>
+        <w:t>y</w:t>
+      </w:r>
+      <w:r>
+        <w:t xml:space="preserve">ou can just accept </w:t>
+      </w:r>
+      <w:r>
+        <w:t>the</w:t>
       </w:r>
       <w:r>
         <w:t xml:space="preserve"> </w:t>
@@ -861,13 +862,14 @@
       </w:pPr>
       <w:r>
         <w:rPr>
-          <w:noProof/>
-        </w:rPr>
+          <w:b/>
+        </w:rPr>
+        <w:lastRenderedPageBreak/>
         <w:drawing>
-          <wp:inline distT="0" distB="0" distL="0" distR="0" wp14:anchorId="755805A7" wp14:editId="62B29511">
-            <wp:extent cx="2584450" cy="2424670"/>
-            <wp:effectExtent l="0" t="0" r="6350" b="0"/>
-            <wp:docPr id="16" name="Picture 16"/>
+          <wp:inline distT="0" distB="0" distL="0" distR="0" wp14:anchorId="7AB21D16" wp14:editId="34FC6FE6">
+            <wp:extent cx="4969565" cy="3580388"/>
+            <wp:effectExtent l="0" t="0" r="0" b="1270"/>
+            <wp:docPr id="4" name="Picture 4" descr="Graphical user interface, text, application, email&#10;&#10;Description automatically generated"/>
             <wp:cNvGraphicFramePr>
               <a:graphicFrameLocks xmlns:a="http://schemas.openxmlformats.org/drawingml/2006/main" noChangeAspect="1"/>
             </wp:cNvGraphicFramePr>
@@ -875,7 +877,7 @@
               <a:graphicData uri="http://schemas.openxmlformats.org/drawingml/2006/picture">
                 <pic:pic xmlns:pic="http://schemas.openxmlformats.org/drawingml/2006/picture">
                   <pic:nvPicPr>
-                    <pic:cNvPr id="1" name=""/>
+                    <pic:cNvPr id="4" name="Picture 4" descr="Graphical user interface, text, application, email&#10;&#10;Description automatically generated"/>
                     <pic:cNvPicPr/>
                   </pic:nvPicPr>
                   <pic:blipFill>
@@ -887,7 +889,7 @@
                   <pic:spPr>
                     <a:xfrm>
                       <a:off x="0" y="0"/>
-                      <a:ext cx="2597364" cy="2436785"/>
+                      <a:ext cx="4975609" cy="3584742"/>
                     </a:xfrm>
                     <a:prstGeom prst="rect">
                       <a:avLst/>
@@ -908,7 +910,6 @@
     </w:p>
     <w:p>
       <w:r>
-        <w:lastRenderedPageBreak/>
         <w:t>5.</w:t>
       </w:r>
       <w:r>
@@ -947,13 +948,13 @@
       </w:pPr>
       <w:r>
         <w:rPr>
-          <w:noProof/>
+          <w:b/>
         </w:rPr>
         <w:drawing>
-          <wp:inline distT="0" distB="0" distL="0" distR="0" wp14:anchorId="0E221CFD" wp14:editId="6F1CC8E0">
-            <wp:extent cx="2565400" cy="2409801"/>
-            <wp:effectExtent l="0" t="0" r="6350" b="0"/>
-            <wp:docPr id="17" name="Picture 17"/>
+          <wp:inline distT="0" distB="0" distL="0" distR="0" wp14:anchorId="563605F3" wp14:editId="224FF2E8">
+            <wp:extent cx="4643561" cy="1310086"/>
+            <wp:effectExtent l="0" t="0" r="5080" b="0"/>
+            <wp:docPr id="5" name="Picture 5" descr="Graphical user interface, text, application&#10;&#10;Description automatically generated"/>
             <wp:cNvGraphicFramePr>
               <a:graphicFrameLocks xmlns:a="http://schemas.openxmlformats.org/drawingml/2006/main" noChangeAspect="1"/>
             </wp:cNvGraphicFramePr>
@@ -961,7 +962,7 @@
               <a:graphicData uri="http://schemas.openxmlformats.org/drawingml/2006/picture">
                 <pic:pic xmlns:pic="http://schemas.openxmlformats.org/drawingml/2006/picture">
                   <pic:nvPicPr>
-                    <pic:cNvPr id="1" name=""/>
+                    <pic:cNvPr id="5" name="Picture 5" descr="Graphical user interface, text, application&#10;&#10;Description automatically generated"/>
                     <pic:cNvPicPr/>
                   </pic:nvPicPr>
                   <pic:blipFill>
@@ -973,7 +974,7 @@
                   <pic:spPr>
                     <a:xfrm>
                       <a:off x="0" y="0"/>
-                      <a:ext cx="2581855" cy="2425258"/>
+                      <a:ext cx="4684391" cy="1321605"/>
                     </a:xfrm>
                     <a:prstGeom prst="rect">
                       <a:avLst/>
@@ -1004,13 +1005,13 @@
         <w:rPr>
           <w:b/>
         </w:rPr>
-        <w:t>ci</w:t>
-      </w:r>
-      <w:r>
-        <w:rPr>
-          <w:b/>
-        </w:rPr>
-        <w:t>.</w:t>
+        <w:t>c</w:t>
+      </w:r>
+      <w:r>
+        <w:rPr>
+          <w:b/>
+        </w:rPr>
+        <w:t>d-intro</w:t>
       </w:r>
     </w:p>
     <w:p>
@@ -1018,6 +1019,7 @@
         <w:rPr>
           <w:noProof/>
         </w:rPr>
+        <w:lastRenderedPageBreak/>
         <w:drawing>
           <wp:inline distT="0" distB="0" distL="0" distR="0" wp14:anchorId="44424295" wp14:editId="4D0EB035">
             <wp:extent cx="3901173" cy="2641600"/>
@@ -1160,7 +1162,6 @@
         <w:rPr>
           <w:noProof/>
         </w:rPr>
-        <w:lastRenderedPageBreak/>
         <w:drawing>
           <wp:inline distT="0" distB="0" distL="0" distR="0" wp14:anchorId="38DC82E6" wp14:editId="17154CAB">
             <wp:extent cx="3549817" cy="2565400"/>
@@ -1352,7 +1353,6 @@
     <w:p/>
     <w:p>
       <w:r>
-        <w:lastRenderedPageBreak/>
         <w:t xml:space="preserve"> If so, just click on the optio</w:t>
       </w:r>
       <w:r>
@@ -1488,6 +1488,7 @@
           <w:noProof/>
           <w:color w:val="000000"/>
         </w:rPr>
+        <w:lastRenderedPageBreak/>
         <w:drawing>
           <wp:inline distT="0" distB="0" distL="0" distR="0" wp14:anchorId="2689A485" wp14:editId="42F03CAB">
             <wp:extent cx="2486025" cy="1866900"/>
@@ -1570,7 +1571,6 @@
         <w:rPr>
           <w:noProof/>
         </w:rPr>
-        <w:lastRenderedPageBreak/>
         <w:drawing>
           <wp:inline distT="0" distB="0" distL="0" distR="0" wp14:anchorId="6BC347D9" wp14:editId="56AF4BF2">
             <wp:extent cx="3797300" cy="2874345"/>
@@ -1709,7 +1709,6 @@
         <w:rPr>
           <w:noProof/>
         </w:rPr>
-        <w:lastRenderedPageBreak/>
         <w:drawing>
           <wp:inline distT="0" distB="0" distL="0" distR="0" wp14:anchorId="069A0F5D" wp14:editId="5F4C12E3">
             <wp:extent cx="2752766" cy="2459567"/>
@@ -1824,6 +1823,7 @@
     </w:p>
     <w:p>
       <w:r>
+        <w:lastRenderedPageBreak/>
         <w:tab/>
         <w:t xml:space="preserve">e. Click on the “Time zone” selection at the top and then find a city that is in the </w:t>
       </w:r>
@@ -1917,7 +1917,6 @@
         <w:rPr>
           <w:noProof/>
         </w:rPr>
-        <w:lastRenderedPageBreak/>
         <w:drawing>
           <wp:inline distT="0" distB="0" distL="0" distR="0" wp14:anchorId="61B6023E" wp14:editId="1E80DDD7">
             <wp:extent cx="1984836" cy="2205567"/>
@@ -2040,6 +2039,7 @@
     <w:p/>
     <w:p>
       <w:r>
+        <w:lastRenderedPageBreak/>
         <w:t>21.  Start Jenkins by clicking on the “</w:t>
       </w:r>
       <w:r>
@@ -2130,7 +2130,6 @@
         <w:rPr>
           <w:noProof/>
         </w:rPr>
-        <w:lastRenderedPageBreak/>
         <w:drawing>
           <wp:inline distT="0" distB="0" distL="0" distR="0" wp14:anchorId="50CB485D" wp14:editId="21A3E7A9">
             <wp:extent cx="6858000" cy="1006475"/>
@@ -2248,6 +2247,7 @@
         <w:rPr>
           <w:noProof/>
         </w:rPr>
+        <w:lastRenderedPageBreak/>
         <w:drawing>
           <wp:inline distT="0" distB="0" distL="0" distR="0" wp14:anchorId="036048C3" wp14:editId="1FD40E40">
             <wp:extent cx="6858000" cy="774700"/>
@@ -2292,8 +2292,12 @@
     </w:p>
     <w:p/>
     <w:sectPr>
-      <w:headerReference w:type="default" r:id="rId30"/>
-      <w:footerReference w:type="default" r:id="rId31"/>
+      <w:headerReference w:type="even" r:id="rId30"/>
+      <w:headerReference w:type="default" r:id="rId31"/>
+      <w:footerReference w:type="even" r:id="rId32"/>
+      <w:footerReference w:type="default" r:id="rId33"/>
+      <w:headerReference w:type="first" r:id="rId34"/>
+      <w:footerReference w:type="first" r:id="rId35"/>
       <w:pgSz w:w="12240" w:h="15840"/>
       <w:pgMar w:top="540" w:right="720" w:bottom="540" w:left="720" w:header="720" w:footer="720" w:gutter="0"/>
       <w:cols w:space="720"/>
@@ -2304,7 +2308,7 @@
 </file>
 
 <file path=word/endnotes.xml><?xml version="1.0" encoding="utf-8"?>
-<w:endnotes xmlns:wpc="http://schemas.microsoft.com/office/word/2010/wordprocessingCanvas" xmlns:cx="http://schemas.microsoft.com/office/drawing/2014/chartex" xmlns:cx1="http://schemas.microsoft.com/office/drawing/2015/9/8/chartex" xmlns:cx2="http://schemas.microsoft.com/office/drawing/2015/10/21/chartex" xmlns:cx3="http://schemas.microsoft.com/office/drawing/2016/5/9/chartex" xmlns:cx4="http://schemas.microsoft.com/office/drawing/2016/5/10/chartex" xmlns:cx5="http://schemas.microsoft.com/office/drawing/2016/5/11/chartex" xmlns:cx6="http://schemas.microsoft.com/office/drawing/2016/5/12/chartex" xmlns:cx7="http://schemas.microsoft.com/office/drawing/2016/5/13/chartex" xmlns:cx8="http://schemas.microsoft.com/office/drawing/2016/5/14/chartex" xmlns:mc="http://schemas.openxmlformats.org/markup-compatibility/2006" xmlns:aink="http://schemas.microsoft.com/office/drawing/2016/ink" xmlns:am3d="http://schemas.microsoft.com/office/drawing/2017/model3d" xmlns:o="urn:schemas-microsoft-com:office:office" xmlns:r="http://schemas.openxmlformats.org/officeDocument/2006/relationships" xmlns:m="http://schemas.openxmlformats.org/officeDocument/2006/math" xmlns:v="urn:schemas-microsoft-com:vml" xmlns:wp14="http://schemas.microsoft.com/office/word/2010/wordprocessingDrawing" xmlns:wp="http://schemas.openxmlformats.org/drawingml/2006/wordprocessingDrawing" xmlns:w10="urn:schemas-microsoft-com:office:word" xmlns:w="http://schemas.openxmlformats.org/wordprocessingml/2006/main" xmlns:w14="http://schemas.microsoft.com/office/word/2010/wordml" xmlns:w15="http://schemas.microsoft.com/office/word/2012/wordml" xmlns:w16cid="http://schemas.microsoft.com/office/word/2016/wordml/cid" xmlns:w16se="http://schemas.microsoft.com/office/word/2015/wordml/symex" xmlns:wpg="http://schemas.microsoft.com/office/word/2010/wordprocessingGroup" xmlns:wpi="http://schemas.microsoft.com/office/word/2010/wordprocessingInk" xmlns:wne="http://schemas.microsoft.com/office/word/2006/wordml" xmlns:wps="http://schemas.microsoft.com/office/word/2010/wordprocessingShape" mc:Ignorable="w14 w15 w16se w16cid wp14">
+<w:endnotes xmlns:wpc="http://schemas.microsoft.com/office/word/2010/wordprocessingCanvas" xmlns:cx="http://schemas.microsoft.com/office/drawing/2014/chartex" xmlns:cx1="http://schemas.microsoft.com/office/drawing/2015/9/8/chartex" xmlns:cx2="http://schemas.microsoft.com/office/drawing/2015/10/21/chartex" xmlns:cx3="http://schemas.microsoft.com/office/drawing/2016/5/9/chartex" xmlns:cx4="http://schemas.microsoft.com/office/drawing/2016/5/10/chartex" xmlns:cx5="http://schemas.microsoft.com/office/drawing/2016/5/11/chartex" xmlns:cx6="http://schemas.microsoft.com/office/drawing/2016/5/12/chartex" xmlns:cx7="http://schemas.microsoft.com/office/drawing/2016/5/13/chartex" xmlns:cx8="http://schemas.microsoft.com/office/drawing/2016/5/14/chartex" xmlns:mc="http://schemas.openxmlformats.org/markup-compatibility/2006" xmlns:aink="http://schemas.microsoft.com/office/drawing/2016/ink" xmlns:am3d="http://schemas.microsoft.com/office/drawing/2017/model3d" xmlns:o="urn:schemas-microsoft-com:office:office" xmlns:r="http://schemas.openxmlformats.org/officeDocument/2006/relationships" xmlns:m="http://schemas.openxmlformats.org/officeDocument/2006/math" xmlns:v="urn:schemas-microsoft-com:vml" xmlns:wp14="http://schemas.microsoft.com/office/word/2010/wordprocessingDrawing" xmlns:wp="http://schemas.openxmlformats.org/drawingml/2006/wordprocessingDrawing" xmlns:w10="urn:schemas-microsoft-com:office:word" xmlns:w="http://schemas.openxmlformats.org/wordprocessingml/2006/main" xmlns:w14="http://schemas.microsoft.com/office/word/2010/wordml" xmlns:w15="http://schemas.microsoft.com/office/word/2012/wordml" xmlns:w16cex="http://schemas.microsoft.com/office/word/2018/wordml/cex" xmlns:w16cid="http://schemas.microsoft.com/office/word/2016/wordml/cid" xmlns:w16="http://schemas.microsoft.com/office/word/2018/wordml" xmlns:w16sdtdh="http://schemas.microsoft.com/office/word/2020/wordml/sdtdatahash" xmlns:w16se="http://schemas.microsoft.com/office/word/2015/wordml/symex" xmlns:wpg="http://schemas.microsoft.com/office/word/2010/wordprocessingGroup" xmlns:wpi="http://schemas.microsoft.com/office/word/2010/wordprocessingInk" xmlns:wne="http://schemas.microsoft.com/office/word/2006/wordml" xmlns:wps="http://schemas.microsoft.com/office/word/2010/wordprocessingShape" mc:Ignorable="w14 w15 w16se w16cid w16 w16cex w16sdtdh wp14">
   <w:endnote w:type="separator" w:id="-1">
     <w:p>
       <w:pPr>
@@ -2329,7 +2333,17 @@
 </file>
 
 <file path=word/footer1.xml><?xml version="1.0" encoding="utf-8"?>
-<w:ftr xmlns:wpc="http://schemas.microsoft.com/office/word/2010/wordprocessingCanvas" xmlns:cx="http://schemas.microsoft.com/office/drawing/2014/chartex" xmlns:cx1="http://schemas.microsoft.com/office/drawing/2015/9/8/chartex" xmlns:cx2="http://schemas.microsoft.com/office/drawing/2015/10/21/chartex" xmlns:cx3="http://schemas.microsoft.com/office/drawing/2016/5/9/chartex" xmlns:cx4="http://schemas.microsoft.com/office/drawing/2016/5/10/chartex" xmlns:cx5="http://schemas.microsoft.com/office/drawing/2016/5/11/chartex" xmlns:cx6="http://schemas.microsoft.com/office/drawing/2016/5/12/chartex" xmlns:cx7="http://schemas.microsoft.com/office/drawing/2016/5/13/chartex" xmlns:cx8="http://schemas.microsoft.com/office/drawing/2016/5/14/chartex" xmlns:mc="http://schemas.openxmlformats.org/markup-compatibility/2006" xmlns:aink="http://schemas.microsoft.com/office/drawing/2016/ink" xmlns:am3d="http://schemas.microsoft.com/office/drawing/2017/model3d" xmlns:o="urn:schemas-microsoft-com:office:office" xmlns:r="http://schemas.openxmlformats.org/officeDocument/2006/relationships" xmlns:m="http://schemas.openxmlformats.org/officeDocument/2006/math" xmlns:v="urn:schemas-microsoft-com:vml" xmlns:wp14="http://schemas.microsoft.com/office/word/2010/wordprocessingDrawing" xmlns:wp="http://schemas.openxmlformats.org/drawingml/2006/wordprocessingDrawing" xmlns:w10="urn:schemas-microsoft-com:office:word" xmlns:w="http://schemas.openxmlformats.org/wordprocessingml/2006/main" xmlns:w14="http://schemas.microsoft.com/office/word/2010/wordml" xmlns:w15="http://schemas.microsoft.com/office/word/2012/wordml" xmlns:w16cid="http://schemas.microsoft.com/office/word/2016/wordml/cid" xmlns:w16se="http://schemas.microsoft.com/office/word/2015/wordml/symex" xmlns:wpg="http://schemas.microsoft.com/office/word/2010/wordprocessingGroup" xmlns:wpi="http://schemas.microsoft.com/office/word/2010/wordprocessingInk" xmlns:wne="http://schemas.microsoft.com/office/word/2006/wordml" xmlns:wps="http://schemas.microsoft.com/office/word/2010/wordprocessingShape" mc:Ignorable="w14 w15 w16se w16cid wp14">
+<w:ftr xmlns:wpc="http://schemas.microsoft.com/office/word/2010/wordprocessingCanvas" xmlns:cx="http://schemas.microsoft.com/office/drawing/2014/chartex" xmlns:cx1="http://schemas.microsoft.com/office/drawing/2015/9/8/chartex" xmlns:cx2="http://schemas.microsoft.com/office/drawing/2015/10/21/chartex" xmlns:cx3="http://schemas.microsoft.com/office/drawing/2016/5/9/chartex" xmlns:cx4="http://schemas.microsoft.com/office/drawing/2016/5/10/chartex" xmlns:cx5="http://schemas.microsoft.com/office/drawing/2016/5/11/chartex" xmlns:cx6="http://schemas.microsoft.com/office/drawing/2016/5/12/chartex" xmlns:cx7="http://schemas.microsoft.com/office/drawing/2016/5/13/chartex" xmlns:cx8="http://schemas.microsoft.com/office/drawing/2016/5/14/chartex" xmlns:mc="http://schemas.openxmlformats.org/markup-compatibility/2006" xmlns:aink="http://schemas.microsoft.com/office/drawing/2016/ink" xmlns:am3d="http://schemas.microsoft.com/office/drawing/2017/model3d" xmlns:o="urn:schemas-microsoft-com:office:office" xmlns:r="http://schemas.openxmlformats.org/officeDocument/2006/relationships" xmlns:m="http://schemas.openxmlformats.org/officeDocument/2006/math" xmlns:v="urn:schemas-microsoft-com:vml" xmlns:wp14="http://schemas.microsoft.com/office/word/2010/wordprocessingDrawing" xmlns:wp="http://schemas.openxmlformats.org/drawingml/2006/wordprocessingDrawing" xmlns:w10="urn:schemas-microsoft-com:office:word" xmlns:w="http://schemas.openxmlformats.org/wordprocessingml/2006/main" xmlns:w14="http://schemas.microsoft.com/office/word/2010/wordml" xmlns:w15="http://schemas.microsoft.com/office/word/2012/wordml" xmlns:w16cex="http://schemas.microsoft.com/office/word/2018/wordml/cex" xmlns:w16cid="http://schemas.microsoft.com/office/word/2016/wordml/cid" xmlns:w16="http://schemas.microsoft.com/office/word/2018/wordml" xmlns:w16sdtdh="http://schemas.microsoft.com/office/word/2020/wordml/sdtdatahash" xmlns:w16se="http://schemas.microsoft.com/office/word/2015/wordml/symex" xmlns:wpg="http://schemas.microsoft.com/office/word/2010/wordprocessingGroup" xmlns:wpi="http://schemas.microsoft.com/office/word/2010/wordprocessingInk" xmlns:wne="http://schemas.microsoft.com/office/word/2006/wordml" xmlns:wps="http://schemas.microsoft.com/office/word/2010/wordprocessingShape" mc:Ignorable="w14 w15 w16se w16cid w16 w16cex w16sdtdh wp14">
+  <w:p>
+    <w:pPr>
+      <w:pStyle w:val="Footer"/>
+    </w:pPr>
+  </w:p>
+</w:ftr>
+</file>
+
+<file path=word/footer2.xml><?xml version="1.0" encoding="utf-8"?>
+<w:ftr xmlns:wpc="http://schemas.microsoft.com/office/word/2010/wordprocessingCanvas" xmlns:cx="http://schemas.microsoft.com/office/drawing/2014/chartex" xmlns:cx1="http://schemas.microsoft.com/office/drawing/2015/9/8/chartex" xmlns:cx2="http://schemas.microsoft.com/office/drawing/2015/10/21/chartex" xmlns:cx3="http://schemas.microsoft.com/office/drawing/2016/5/9/chartex" xmlns:cx4="http://schemas.microsoft.com/office/drawing/2016/5/10/chartex" xmlns:cx5="http://schemas.microsoft.com/office/drawing/2016/5/11/chartex" xmlns:cx6="http://schemas.microsoft.com/office/drawing/2016/5/12/chartex" xmlns:cx7="http://schemas.microsoft.com/office/drawing/2016/5/13/chartex" xmlns:cx8="http://schemas.microsoft.com/office/drawing/2016/5/14/chartex" xmlns:mc="http://schemas.openxmlformats.org/markup-compatibility/2006" xmlns:aink="http://schemas.microsoft.com/office/drawing/2016/ink" xmlns:am3d="http://schemas.microsoft.com/office/drawing/2017/model3d" xmlns:o="urn:schemas-microsoft-com:office:office" xmlns:r="http://schemas.openxmlformats.org/officeDocument/2006/relationships" xmlns:m="http://schemas.openxmlformats.org/officeDocument/2006/math" xmlns:v="urn:schemas-microsoft-com:vml" xmlns:wp14="http://schemas.microsoft.com/office/word/2010/wordprocessingDrawing" xmlns:wp="http://schemas.openxmlformats.org/drawingml/2006/wordprocessingDrawing" xmlns:w10="urn:schemas-microsoft-com:office:word" xmlns:w="http://schemas.openxmlformats.org/wordprocessingml/2006/main" xmlns:w14="http://schemas.microsoft.com/office/word/2010/wordml" xmlns:w15="http://schemas.microsoft.com/office/word/2012/wordml" xmlns:w16cex="http://schemas.microsoft.com/office/word/2018/wordml/cex" xmlns:w16cid="http://schemas.microsoft.com/office/word/2016/wordml/cid" xmlns:w16="http://schemas.microsoft.com/office/word/2018/wordml" xmlns:w16sdtdh="http://schemas.microsoft.com/office/word/2020/wordml/sdtdatahash" xmlns:w16se="http://schemas.microsoft.com/office/word/2015/wordml/symex" xmlns:wpg="http://schemas.microsoft.com/office/word/2010/wordprocessingGroup" xmlns:wpi="http://schemas.microsoft.com/office/word/2010/wordprocessingInk" xmlns:wne="http://schemas.microsoft.com/office/word/2006/wordml" xmlns:wps="http://schemas.microsoft.com/office/word/2010/wordprocessingShape" mc:Ignorable="w14 w15 w16se w16cid w16 w16cex w16sdtdh wp14">
   <w:p>
     <w:pPr>
       <w:pStyle w:val="Footer"/>
@@ -2579,10 +2593,19 @@
     </w:r>
     <w:r>
       <w:tab/>
-      <w:t xml:space="preserve">© 2018 </w:t>
+      <w:t>© 20</w:t>
+    </w:r>
+    <w:r>
+      <w:t xml:space="preserve">21 </w:t>
     </w:r>
     <w:r>
       <w:t>Brent Laster</w:t>
+    </w:r>
+    <w:r>
+      <w:t xml:space="preserve"> and Tech Skills </w:t>
+    </w:r>
+    <w:r>
+      <w:t>Transformations</w:t>
     </w:r>
     <w:r>
       <w:tab/>
@@ -2591,8 +2614,18 @@
 </w:ftr>
 </file>
 
+<file path=word/footer3.xml><?xml version="1.0" encoding="utf-8"?>
+<w:ftr xmlns:wpc="http://schemas.microsoft.com/office/word/2010/wordprocessingCanvas" xmlns:cx="http://schemas.microsoft.com/office/drawing/2014/chartex" xmlns:cx1="http://schemas.microsoft.com/office/drawing/2015/9/8/chartex" xmlns:cx2="http://schemas.microsoft.com/office/drawing/2015/10/21/chartex" xmlns:cx3="http://schemas.microsoft.com/office/drawing/2016/5/9/chartex" xmlns:cx4="http://schemas.microsoft.com/office/drawing/2016/5/10/chartex" xmlns:cx5="http://schemas.microsoft.com/office/drawing/2016/5/11/chartex" xmlns:cx6="http://schemas.microsoft.com/office/drawing/2016/5/12/chartex" xmlns:cx7="http://schemas.microsoft.com/office/drawing/2016/5/13/chartex" xmlns:cx8="http://schemas.microsoft.com/office/drawing/2016/5/14/chartex" xmlns:mc="http://schemas.openxmlformats.org/markup-compatibility/2006" xmlns:aink="http://schemas.microsoft.com/office/drawing/2016/ink" xmlns:am3d="http://schemas.microsoft.com/office/drawing/2017/model3d" xmlns:o="urn:schemas-microsoft-com:office:office" xmlns:r="http://schemas.openxmlformats.org/officeDocument/2006/relationships" xmlns:m="http://schemas.openxmlformats.org/officeDocument/2006/math" xmlns:v="urn:schemas-microsoft-com:vml" xmlns:wp14="http://schemas.microsoft.com/office/word/2010/wordprocessingDrawing" xmlns:wp="http://schemas.openxmlformats.org/drawingml/2006/wordprocessingDrawing" xmlns:w10="urn:schemas-microsoft-com:office:word" xmlns:w="http://schemas.openxmlformats.org/wordprocessingml/2006/main" xmlns:w14="http://schemas.microsoft.com/office/word/2010/wordml" xmlns:w15="http://schemas.microsoft.com/office/word/2012/wordml" xmlns:w16cex="http://schemas.microsoft.com/office/word/2018/wordml/cex" xmlns:w16cid="http://schemas.microsoft.com/office/word/2016/wordml/cid" xmlns:w16="http://schemas.microsoft.com/office/word/2018/wordml" xmlns:w16sdtdh="http://schemas.microsoft.com/office/word/2020/wordml/sdtdatahash" xmlns:w16se="http://schemas.microsoft.com/office/word/2015/wordml/symex" xmlns:wpg="http://schemas.microsoft.com/office/word/2010/wordprocessingGroup" xmlns:wpi="http://schemas.microsoft.com/office/word/2010/wordprocessingInk" xmlns:wne="http://schemas.microsoft.com/office/word/2006/wordml" xmlns:wps="http://schemas.microsoft.com/office/word/2010/wordprocessingShape" mc:Ignorable="w14 w15 w16se w16cid w16 w16cex w16sdtdh wp14">
+  <w:p>
+    <w:pPr>
+      <w:pStyle w:val="Footer"/>
+    </w:pPr>
+  </w:p>
+</w:ftr>
+</file>
+
 <file path=word/footnotes.xml><?xml version="1.0" encoding="utf-8"?>
-<w:footnotes xmlns:wpc="http://schemas.microsoft.com/office/word/2010/wordprocessingCanvas" xmlns:cx="http://schemas.microsoft.com/office/drawing/2014/chartex" xmlns:cx1="http://schemas.microsoft.com/office/drawing/2015/9/8/chartex" xmlns:cx2="http://schemas.microsoft.com/office/drawing/2015/10/21/chartex" xmlns:cx3="http://schemas.microsoft.com/office/drawing/2016/5/9/chartex" xmlns:cx4="http://schemas.microsoft.com/office/drawing/2016/5/10/chartex" xmlns:cx5="http://schemas.microsoft.com/office/drawing/2016/5/11/chartex" xmlns:cx6="http://schemas.microsoft.com/office/drawing/2016/5/12/chartex" xmlns:cx7="http://schemas.microsoft.com/office/drawing/2016/5/13/chartex" xmlns:cx8="http://schemas.microsoft.com/office/drawing/2016/5/14/chartex" xmlns:mc="http://schemas.openxmlformats.org/markup-compatibility/2006" xmlns:aink="http://schemas.microsoft.com/office/drawing/2016/ink" xmlns:am3d="http://schemas.microsoft.com/office/drawing/2017/model3d" xmlns:o="urn:schemas-microsoft-com:office:office" xmlns:r="http://schemas.openxmlformats.org/officeDocument/2006/relationships" xmlns:m="http://schemas.openxmlformats.org/officeDocument/2006/math" xmlns:v="urn:schemas-microsoft-com:vml" xmlns:wp14="http://schemas.microsoft.com/office/word/2010/wordprocessingDrawing" xmlns:wp="http://schemas.openxmlformats.org/drawingml/2006/wordprocessingDrawing" xmlns:w10="urn:schemas-microsoft-com:office:word" xmlns:w="http://schemas.openxmlformats.org/wordprocessingml/2006/main" xmlns:w14="http://schemas.microsoft.com/office/word/2010/wordml" xmlns:w15="http://schemas.microsoft.com/office/word/2012/wordml" xmlns:w16cid="http://schemas.microsoft.com/office/word/2016/wordml/cid" xmlns:w16se="http://schemas.microsoft.com/office/word/2015/wordml/symex" xmlns:wpg="http://schemas.microsoft.com/office/word/2010/wordprocessingGroup" xmlns:wpi="http://schemas.microsoft.com/office/word/2010/wordprocessingInk" xmlns:wne="http://schemas.microsoft.com/office/word/2006/wordml" xmlns:wps="http://schemas.microsoft.com/office/word/2010/wordprocessingShape" mc:Ignorable="w14 w15 w16se w16cid wp14">
+<w:footnotes xmlns:wpc="http://schemas.microsoft.com/office/word/2010/wordprocessingCanvas" xmlns:cx="http://schemas.microsoft.com/office/drawing/2014/chartex" xmlns:cx1="http://schemas.microsoft.com/office/drawing/2015/9/8/chartex" xmlns:cx2="http://schemas.microsoft.com/office/drawing/2015/10/21/chartex" xmlns:cx3="http://schemas.microsoft.com/office/drawing/2016/5/9/chartex" xmlns:cx4="http://schemas.microsoft.com/office/drawing/2016/5/10/chartex" xmlns:cx5="http://schemas.microsoft.com/office/drawing/2016/5/11/chartex" xmlns:cx6="http://schemas.microsoft.com/office/drawing/2016/5/12/chartex" xmlns:cx7="http://schemas.microsoft.com/office/drawing/2016/5/13/chartex" xmlns:cx8="http://schemas.microsoft.com/office/drawing/2016/5/14/chartex" xmlns:mc="http://schemas.openxmlformats.org/markup-compatibility/2006" xmlns:aink="http://schemas.microsoft.com/office/drawing/2016/ink" xmlns:am3d="http://schemas.microsoft.com/office/drawing/2017/model3d" xmlns:o="urn:schemas-microsoft-com:office:office" xmlns:r="http://schemas.openxmlformats.org/officeDocument/2006/relationships" xmlns:m="http://schemas.openxmlformats.org/officeDocument/2006/math" xmlns:v="urn:schemas-microsoft-com:vml" xmlns:wp14="http://schemas.microsoft.com/office/word/2010/wordprocessingDrawing" xmlns:wp="http://schemas.openxmlformats.org/drawingml/2006/wordprocessingDrawing" xmlns:w10="urn:schemas-microsoft-com:office:word" xmlns:w="http://schemas.openxmlformats.org/wordprocessingml/2006/main" xmlns:w14="http://schemas.microsoft.com/office/word/2010/wordml" xmlns:w15="http://schemas.microsoft.com/office/word/2012/wordml" xmlns:w16cex="http://schemas.microsoft.com/office/word/2018/wordml/cex" xmlns:w16cid="http://schemas.microsoft.com/office/word/2016/wordml/cid" xmlns:w16="http://schemas.microsoft.com/office/word/2018/wordml" xmlns:w16sdtdh="http://schemas.microsoft.com/office/word/2020/wordml/sdtdatahash" xmlns:w16se="http://schemas.microsoft.com/office/word/2015/wordml/symex" xmlns:wpg="http://schemas.microsoft.com/office/word/2010/wordprocessingGroup" xmlns:wpi="http://schemas.microsoft.com/office/word/2010/wordprocessingInk" xmlns:wne="http://schemas.microsoft.com/office/word/2006/wordml" xmlns:wps="http://schemas.microsoft.com/office/word/2010/wordprocessingShape" mc:Ignorable="w14 w15 w16se w16cid w16 w16cex w16sdtdh wp14">
   <w:footnote w:type="separator" w:id="-1">
     <w:p>
       <w:pPr>
@@ -2617,7 +2650,17 @@
 </file>
 
 <file path=word/header1.xml><?xml version="1.0" encoding="utf-8"?>
-<w:hdr xmlns:wpc="http://schemas.microsoft.com/office/word/2010/wordprocessingCanvas" xmlns:cx="http://schemas.microsoft.com/office/drawing/2014/chartex" xmlns:cx1="http://schemas.microsoft.com/office/drawing/2015/9/8/chartex" xmlns:cx2="http://schemas.microsoft.com/office/drawing/2015/10/21/chartex" xmlns:cx3="http://schemas.microsoft.com/office/drawing/2016/5/9/chartex" xmlns:cx4="http://schemas.microsoft.com/office/drawing/2016/5/10/chartex" xmlns:cx5="http://schemas.microsoft.com/office/drawing/2016/5/11/chartex" xmlns:cx6="http://schemas.microsoft.com/office/drawing/2016/5/12/chartex" xmlns:cx7="http://schemas.microsoft.com/office/drawing/2016/5/13/chartex" xmlns:cx8="http://schemas.microsoft.com/office/drawing/2016/5/14/chartex" xmlns:mc="http://schemas.openxmlformats.org/markup-compatibility/2006" xmlns:aink="http://schemas.microsoft.com/office/drawing/2016/ink" xmlns:am3d="http://schemas.microsoft.com/office/drawing/2017/model3d" xmlns:o="urn:schemas-microsoft-com:office:office" xmlns:r="http://schemas.openxmlformats.org/officeDocument/2006/relationships" xmlns:m="http://schemas.openxmlformats.org/officeDocument/2006/math" xmlns:v="urn:schemas-microsoft-com:vml" xmlns:wp14="http://schemas.microsoft.com/office/word/2010/wordprocessingDrawing" xmlns:wp="http://schemas.openxmlformats.org/drawingml/2006/wordprocessingDrawing" xmlns:w10="urn:schemas-microsoft-com:office:word" xmlns:w="http://schemas.openxmlformats.org/wordprocessingml/2006/main" xmlns:w14="http://schemas.microsoft.com/office/word/2010/wordml" xmlns:w15="http://schemas.microsoft.com/office/word/2012/wordml" xmlns:w16cid="http://schemas.microsoft.com/office/word/2016/wordml/cid" xmlns:w16se="http://schemas.microsoft.com/office/word/2015/wordml/symex" xmlns:wpg="http://schemas.microsoft.com/office/word/2010/wordprocessingGroup" xmlns:wpi="http://schemas.microsoft.com/office/word/2010/wordprocessingInk" xmlns:wne="http://schemas.microsoft.com/office/word/2006/wordml" xmlns:wps="http://schemas.microsoft.com/office/word/2010/wordprocessingShape" mc:Ignorable="w14 w15 w16se w16cid wp14">
+<w:hdr xmlns:wpc="http://schemas.microsoft.com/office/word/2010/wordprocessingCanvas" xmlns:cx="http://schemas.microsoft.com/office/drawing/2014/chartex" xmlns:cx1="http://schemas.microsoft.com/office/drawing/2015/9/8/chartex" xmlns:cx2="http://schemas.microsoft.com/office/drawing/2015/10/21/chartex" xmlns:cx3="http://schemas.microsoft.com/office/drawing/2016/5/9/chartex" xmlns:cx4="http://schemas.microsoft.com/office/drawing/2016/5/10/chartex" xmlns:cx5="http://schemas.microsoft.com/office/drawing/2016/5/11/chartex" xmlns:cx6="http://schemas.microsoft.com/office/drawing/2016/5/12/chartex" xmlns:cx7="http://schemas.microsoft.com/office/drawing/2016/5/13/chartex" xmlns:cx8="http://schemas.microsoft.com/office/drawing/2016/5/14/chartex" xmlns:mc="http://schemas.openxmlformats.org/markup-compatibility/2006" xmlns:aink="http://schemas.microsoft.com/office/drawing/2016/ink" xmlns:am3d="http://schemas.microsoft.com/office/drawing/2017/model3d" xmlns:o="urn:schemas-microsoft-com:office:office" xmlns:r="http://schemas.openxmlformats.org/officeDocument/2006/relationships" xmlns:m="http://schemas.openxmlformats.org/officeDocument/2006/math" xmlns:v="urn:schemas-microsoft-com:vml" xmlns:wp14="http://schemas.microsoft.com/office/word/2010/wordprocessingDrawing" xmlns:wp="http://schemas.openxmlformats.org/drawingml/2006/wordprocessingDrawing" xmlns:w10="urn:schemas-microsoft-com:office:word" xmlns:w="http://schemas.openxmlformats.org/wordprocessingml/2006/main" xmlns:w14="http://schemas.microsoft.com/office/word/2010/wordml" xmlns:w15="http://schemas.microsoft.com/office/word/2012/wordml" xmlns:w16cex="http://schemas.microsoft.com/office/word/2018/wordml/cex" xmlns:w16cid="http://schemas.microsoft.com/office/word/2016/wordml/cid" xmlns:w16="http://schemas.microsoft.com/office/word/2018/wordml" xmlns:w16sdtdh="http://schemas.microsoft.com/office/word/2020/wordml/sdtdatahash" xmlns:w16se="http://schemas.microsoft.com/office/word/2015/wordml/symex" xmlns:wpg="http://schemas.microsoft.com/office/word/2010/wordprocessingGroup" xmlns:wpi="http://schemas.microsoft.com/office/word/2010/wordprocessingInk" xmlns:wne="http://schemas.microsoft.com/office/word/2006/wordml" xmlns:wps="http://schemas.microsoft.com/office/word/2010/wordprocessingShape" mc:Ignorable="w14 w15 w16se w16cid w16 w16cex w16sdtdh wp14">
+  <w:p>
+    <w:pPr>
+      <w:pStyle w:val="Header"/>
+    </w:pPr>
+  </w:p>
+</w:hdr>
+</file>
+
+<file path=word/header2.xml><?xml version="1.0" encoding="utf-8"?>
+<w:hdr xmlns:wpc="http://schemas.microsoft.com/office/word/2010/wordprocessingCanvas" xmlns:cx="http://schemas.microsoft.com/office/drawing/2014/chartex" xmlns:cx1="http://schemas.microsoft.com/office/drawing/2015/9/8/chartex" xmlns:cx2="http://schemas.microsoft.com/office/drawing/2015/10/21/chartex" xmlns:cx3="http://schemas.microsoft.com/office/drawing/2016/5/9/chartex" xmlns:cx4="http://schemas.microsoft.com/office/drawing/2016/5/10/chartex" xmlns:cx5="http://schemas.microsoft.com/office/drawing/2016/5/11/chartex" xmlns:cx6="http://schemas.microsoft.com/office/drawing/2016/5/12/chartex" xmlns:cx7="http://schemas.microsoft.com/office/drawing/2016/5/13/chartex" xmlns:cx8="http://schemas.microsoft.com/office/drawing/2016/5/14/chartex" xmlns:mc="http://schemas.openxmlformats.org/markup-compatibility/2006" xmlns:aink="http://schemas.microsoft.com/office/drawing/2016/ink" xmlns:am3d="http://schemas.microsoft.com/office/drawing/2017/model3d" xmlns:o="urn:schemas-microsoft-com:office:office" xmlns:r="http://schemas.openxmlformats.org/officeDocument/2006/relationships" xmlns:m="http://schemas.openxmlformats.org/officeDocument/2006/math" xmlns:v="urn:schemas-microsoft-com:vml" xmlns:wp14="http://schemas.microsoft.com/office/word/2010/wordprocessingDrawing" xmlns:wp="http://schemas.openxmlformats.org/drawingml/2006/wordprocessingDrawing" xmlns:w10="urn:schemas-microsoft-com:office:word" xmlns:w="http://schemas.openxmlformats.org/wordprocessingml/2006/main" xmlns:w14="http://schemas.microsoft.com/office/word/2010/wordml" xmlns:w15="http://schemas.microsoft.com/office/word/2012/wordml" xmlns:w16cex="http://schemas.microsoft.com/office/word/2018/wordml/cex" xmlns:w16cid="http://schemas.microsoft.com/office/word/2016/wordml/cid" xmlns:w16="http://schemas.microsoft.com/office/word/2018/wordml" xmlns:w16sdtdh="http://schemas.microsoft.com/office/word/2020/wordml/sdtdatahash" xmlns:w16se="http://schemas.microsoft.com/office/word/2015/wordml/symex" xmlns:wpg="http://schemas.microsoft.com/office/word/2010/wordprocessingGroup" xmlns:wpi="http://schemas.microsoft.com/office/word/2010/wordprocessingInk" xmlns:wne="http://schemas.microsoft.com/office/word/2006/wordml" xmlns:wps="http://schemas.microsoft.com/office/word/2010/wordprocessingShape" mc:Ignorable="w14 w15 w16se w16cid w16 w16cex w16sdtdh wp14">
   <w:sdt>
     <w:sdtPr>
       <w:id w:val="-1972513868"/>
@@ -2674,14 +2717,14 @@
                           </a:ln>
                           <a:extLst>
                             <a:ext uri="{909E8E84-426E-40dd-AFC4-6F175D3DCCD1}">
-                              <a14:hiddenFill xmlns:a14="http://schemas.microsoft.com/office/drawing/2010/main" xmlns:w="http://schemas.openxmlformats.org/wordprocessingml/2006/main" xmlns:w10="urn:schemas-microsoft-com:office:word" xmlns:v="urn:schemas-microsoft-com:vml" xmlns:o="urn:schemas-microsoft-com:office:office" xmlns:mv="urn:schemas-microsoft-com:mac:vml" xmlns:mo="http://schemas.microsoft.com/office/mac/office/2008/main" xmlns="">
+                              <a14:hiddenFill xmlns="" xmlns:mo="http://schemas.microsoft.com/office/mac/office/2008/main" xmlns:mv="urn:schemas-microsoft-com:mac:vml" xmlns:o="urn:schemas-microsoft-com:office:office" xmlns:v="urn:schemas-microsoft-com:vml" xmlns:w10="urn:schemas-microsoft-com:office:word" xmlns:w="http://schemas.openxmlformats.org/wordprocessingml/2006/main" xmlns:a14="http://schemas.microsoft.com/office/drawing/2010/main">
                                 <a:solidFill>
                                   <a:srgbClr val="FFFFFF"/>
                                 </a:solidFill>
                               </a14:hiddenFill>
                             </a:ext>
                             <a:ext uri="{91240B29-F687-4f45-9708-019B960494DF}">
-                              <a14:hiddenLine xmlns:a14="http://schemas.microsoft.com/office/drawing/2010/main" xmlns:w="http://schemas.openxmlformats.org/wordprocessingml/2006/main" xmlns:w10="urn:schemas-microsoft-com:office:word" xmlns:v="urn:schemas-microsoft-com:vml" xmlns:o="urn:schemas-microsoft-com:office:office" xmlns:mv="urn:schemas-microsoft-com:mac:vml" xmlns:mo="http://schemas.microsoft.com/office/mac/office/2008/main" xmlns="" w="9525">
+                              <a14:hiddenLine xmlns="" xmlns:mo="http://schemas.microsoft.com/office/mac/office/2008/main" xmlns:mv="urn:schemas-microsoft-com:mac:vml" xmlns:o="urn:schemas-microsoft-com:office:office" xmlns:v="urn:schemas-microsoft-com:vml" xmlns:w10="urn:schemas-microsoft-com:office:word" xmlns:w="http://schemas.openxmlformats.org/wordprocessingml/2006/main" xmlns:a14="http://schemas.microsoft.com/office/drawing/2010/main" w="9525">
                                 <a:solidFill>
                                   <a:srgbClr val="000000"/>
                                 </a:solidFill>
@@ -2828,8 +2871,18 @@
 </w:hdr>
 </file>
 
+<file path=word/header3.xml><?xml version="1.0" encoding="utf-8"?>
+<w:hdr xmlns:wpc="http://schemas.microsoft.com/office/word/2010/wordprocessingCanvas" xmlns:cx="http://schemas.microsoft.com/office/drawing/2014/chartex" xmlns:cx1="http://schemas.microsoft.com/office/drawing/2015/9/8/chartex" xmlns:cx2="http://schemas.microsoft.com/office/drawing/2015/10/21/chartex" xmlns:cx3="http://schemas.microsoft.com/office/drawing/2016/5/9/chartex" xmlns:cx4="http://schemas.microsoft.com/office/drawing/2016/5/10/chartex" xmlns:cx5="http://schemas.microsoft.com/office/drawing/2016/5/11/chartex" xmlns:cx6="http://schemas.microsoft.com/office/drawing/2016/5/12/chartex" xmlns:cx7="http://schemas.microsoft.com/office/drawing/2016/5/13/chartex" xmlns:cx8="http://schemas.microsoft.com/office/drawing/2016/5/14/chartex" xmlns:mc="http://schemas.openxmlformats.org/markup-compatibility/2006" xmlns:aink="http://schemas.microsoft.com/office/drawing/2016/ink" xmlns:am3d="http://schemas.microsoft.com/office/drawing/2017/model3d" xmlns:o="urn:schemas-microsoft-com:office:office" xmlns:r="http://schemas.openxmlformats.org/officeDocument/2006/relationships" xmlns:m="http://schemas.openxmlformats.org/officeDocument/2006/math" xmlns:v="urn:schemas-microsoft-com:vml" xmlns:wp14="http://schemas.microsoft.com/office/word/2010/wordprocessingDrawing" xmlns:wp="http://schemas.openxmlformats.org/drawingml/2006/wordprocessingDrawing" xmlns:w10="urn:schemas-microsoft-com:office:word" xmlns:w="http://schemas.openxmlformats.org/wordprocessingml/2006/main" xmlns:w14="http://schemas.microsoft.com/office/word/2010/wordml" xmlns:w15="http://schemas.microsoft.com/office/word/2012/wordml" xmlns:w16cex="http://schemas.microsoft.com/office/word/2018/wordml/cex" xmlns:w16cid="http://schemas.microsoft.com/office/word/2016/wordml/cid" xmlns:w16="http://schemas.microsoft.com/office/word/2018/wordml" xmlns:w16sdtdh="http://schemas.microsoft.com/office/word/2020/wordml/sdtdatahash" xmlns:w16se="http://schemas.microsoft.com/office/word/2015/wordml/symex" xmlns:wpg="http://schemas.microsoft.com/office/word/2010/wordprocessingGroup" xmlns:wpi="http://schemas.microsoft.com/office/word/2010/wordprocessingInk" xmlns:wne="http://schemas.microsoft.com/office/word/2006/wordml" xmlns:wps="http://schemas.microsoft.com/office/word/2010/wordprocessingShape" mc:Ignorable="w14 w15 w16se w16cid w16 w16cex w16sdtdh wp14">
+  <w:p>
+    <w:pPr>
+      <w:pStyle w:val="Header"/>
+    </w:pPr>
+  </w:p>
+</w:hdr>
+</file>
+
 <file path=word/numbering.xml><?xml version="1.0" encoding="utf-8"?>
-<w:numbering xmlns:wpc="http://schemas.microsoft.com/office/word/2010/wordprocessingCanvas" xmlns:cx="http://schemas.microsoft.com/office/drawing/2014/chartex" xmlns:cx1="http://schemas.microsoft.com/office/drawing/2015/9/8/chartex" xmlns:cx2="http://schemas.microsoft.com/office/drawing/2015/10/21/chartex" xmlns:cx3="http://schemas.microsoft.com/office/drawing/2016/5/9/chartex" xmlns:cx4="http://schemas.microsoft.com/office/drawing/2016/5/10/chartex" xmlns:cx5="http://schemas.microsoft.com/office/drawing/2016/5/11/chartex" xmlns:cx6="http://schemas.microsoft.com/office/drawing/2016/5/12/chartex" xmlns:cx7="http://schemas.microsoft.com/office/drawing/2016/5/13/chartex" xmlns:cx8="http://schemas.microsoft.com/office/drawing/2016/5/14/chartex" xmlns:mc="http://schemas.openxmlformats.org/markup-compatibility/2006" xmlns:aink="http://schemas.microsoft.com/office/drawing/2016/ink" xmlns:am3d="http://schemas.microsoft.com/office/drawing/2017/model3d" xmlns:o="urn:schemas-microsoft-com:office:office" xmlns:r="http://schemas.openxmlformats.org/officeDocument/2006/relationships" xmlns:m="http://schemas.openxmlformats.org/officeDocument/2006/math" xmlns:v="urn:schemas-microsoft-com:vml" xmlns:wp14="http://schemas.microsoft.com/office/word/2010/wordprocessingDrawing" xmlns:wp="http://schemas.openxmlformats.org/drawingml/2006/wordprocessingDrawing" xmlns:w10="urn:schemas-microsoft-com:office:word" xmlns:w="http://schemas.openxmlformats.org/wordprocessingml/2006/main" xmlns:w14="http://schemas.microsoft.com/office/word/2010/wordml" xmlns:w15="http://schemas.microsoft.com/office/word/2012/wordml" xmlns:w16cid="http://schemas.microsoft.com/office/word/2016/wordml/cid" xmlns:w16se="http://schemas.microsoft.com/office/word/2015/wordml/symex" xmlns:wpg="http://schemas.microsoft.com/office/word/2010/wordprocessingGroup" xmlns:wpi="http://schemas.microsoft.com/office/word/2010/wordprocessingInk" xmlns:wne="http://schemas.microsoft.com/office/word/2006/wordml" xmlns:wps="http://schemas.microsoft.com/office/word/2010/wordprocessingShape" mc:Ignorable="w14 w15 w16se w16cid wp14">
+<w:numbering xmlns:wpc="http://schemas.microsoft.com/office/word/2010/wordprocessingCanvas" xmlns:cx="http://schemas.microsoft.com/office/drawing/2014/chartex" xmlns:cx1="http://schemas.microsoft.com/office/drawing/2015/9/8/chartex" xmlns:cx2="http://schemas.microsoft.com/office/drawing/2015/10/21/chartex" xmlns:cx3="http://schemas.microsoft.com/office/drawing/2016/5/9/chartex" xmlns:cx4="http://schemas.microsoft.com/office/drawing/2016/5/10/chartex" xmlns:cx5="http://schemas.microsoft.com/office/drawing/2016/5/11/chartex" xmlns:cx6="http://schemas.microsoft.com/office/drawing/2016/5/12/chartex" xmlns:cx7="http://schemas.microsoft.com/office/drawing/2016/5/13/chartex" xmlns:cx8="http://schemas.microsoft.com/office/drawing/2016/5/14/chartex" xmlns:mc="http://schemas.openxmlformats.org/markup-compatibility/2006" xmlns:aink="http://schemas.microsoft.com/office/drawing/2016/ink" xmlns:am3d="http://schemas.microsoft.com/office/drawing/2017/model3d" xmlns:o="urn:schemas-microsoft-com:office:office" xmlns:r="http://schemas.openxmlformats.org/officeDocument/2006/relationships" xmlns:m="http://schemas.openxmlformats.org/officeDocument/2006/math" xmlns:v="urn:schemas-microsoft-com:vml" xmlns:wp14="http://schemas.microsoft.com/office/word/2010/wordprocessingDrawing" xmlns:wp="http://schemas.openxmlformats.org/drawingml/2006/wordprocessingDrawing" xmlns:w10="urn:schemas-microsoft-com:office:word" xmlns:w="http://schemas.openxmlformats.org/wordprocessingml/2006/main" xmlns:w14="http://schemas.microsoft.com/office/word/2010/wordml" xmlns:w15="http://schemas.microsoft.com/office/word/2012/wordml" xmlns:w16cex="http://schemas.microsoft.com/office/word/2018/wordml/cex" xmlns:w16cid="http://schemas.microsoft.com/office/word/2016/wordml/cid" xmlns:w16="http://schemas.microsoft.com/office/word/2018/wordml" xmlns:w16sdtdh="http://schemas.microsoft.com/office/word/2020/wordml/sdtdatahash" xmlns:w16se="http://schemas.microsoft.com/office/word/2015/wordml/symex" xmlns:wpg="http://schemas.microsoft.com/office/word/2010/wordprocessingGroup" xmlns:wpi="http://schemas.microsoft.com/office/word/2010/wordprocessingInk" xmlns:wne="http://schemas.microsoft.com/office/word/2006/wordml" xmlns:wps="http://schemas.microsoft.com/office/word/2010/wordprocessingShape" mc:Ignorable="w14 w15 w16se w16cid w16 w16cex w16sdtdh wp14">
   <w:abstractNum w:abstractNumId="0" w15:restartNumberingAfterBreak="0">
     <w:nsid w:val="0E131EEB"/>
     <w:multiLevelType w:val="hybridMultilevel"/>
@@ -2950,7 +3003,7 @@
 </file>
 
 <file path=word/styles.xml><?xml version="1.0" encoding="utf-8"?>
-<w:styles xmlns:mc="http://schemas.openxmlformats.org/markup-compatibility/2006" xmlns:r="http://schemas.openxmlformats.org/officeDocument/2006/relationships" xmlns:w="http://schemas.openxmlformats.org/wordprocessingml/2006/main" xmlns:w14="http://schemas.microsoft.com/office/word/2010/wordml" xmlns:w15="http://schemas.microsoft.com/office/word/2012/wordml" xmlns:w16cid="http://schemas.microsoft.com/office/word/2016/wordml/cid" xmlns:w16se="http://schemas.microsoft.com/office/word/2015/wordml/symex" mc:Ignorable="w14 w15 w16se w16cid">
+<w:styles xmlns:mc="http://schemas.openxmlformats.org/markup-compatibility/2006" xmlns:r="http://schemas.openxmlformats.org/officeDocument/2006/relationships" xmlns:w="http://schemas.openxmlformats.org/wordprocessingml/2006/main" xmlns:w14="http://schemas.microsoft.com/office/word/2010/wordml" xmlns:w15="http://schemas.microsoft.com/office/word/2012/wordml" xmlns:w16cex="http://schemas.microsoft.com/office/word/2018/wordml/cex" xmlns:w16cid="http://schemas.microsoft.com/office/word/2016/wordml/cid" xmlns:w16="http://schemas.microsoft.com/office/word/2018/wordml" xmlns:w16sdtdh="http://schemas.microsoft.com/office/word/2020/wordml/sdtdatahash" xmlns:w16se="http://schemas.microsoft.com/office/word/2015/wordml/symex" mc:Ignorable="w14 w15 w16se w16cid w16 w16cex w16sdtdh">
   <w:docDefaults>
     <w:rPrDefault>
       <w:rPr>
@@ -2966,7 +3019,7 @@
       </w:pPr>
     </w:pPrDefault>
   </w:docDefaults>
-  <w:latentStyles w:defLockedState="0" w:defUIPriority="99" w:defSemiHidden="0" w:defUnhideWhenUsed="0" w:defQFormat="0" w:count="377">
+  <w:latentStyles w:defLockedState="0" w:defUIPriority="99" w:defSemiHidden="0" w:defUnhideWhenUsed="0" w:defQFormat="0" w:count="376">
     <w:lsdException w:name="Normal" w:uiPriority="0" w:qFormat="1"/>
     <w:lsdException w:name="heading 1" w:uiPriority="9" w:qFormat="1"/>
     <w:lsdException w:name="heading 2" w:semiHidden="1" w:uiPriority="9" w:unhideWhenUsed="1" w:qFormat="1"/>
@@ -3072,6 +3125,7 @@
     <w:lsdException w:name="HTML Sample" w:semiHidden="1" w:unhideWhenUsed="1"/>
     <w:lsdException w:name="HTML Typewriter" w:semiHidden="1" w:unhideWhenUsed="1"/>
     <w:lsdException w:name="HTML Variable" w:semiHidden="1" w:unhideWhenUsed="1"/>
+    <w:lsdException w:name="Normal Table" w:semiHidden="1" w:unhideWhenUsed="1"/>
     <w:lsdException w:name="annotation subject" w:semiHidden="1" w:unhideWhenUsed="1"/>
     <w:lsdException w:name="No List" w:semiHidden="1" w:unhideWhenUsed="1"/>
     <w:lsdException w:name="Outline List 1" w:semiHidden="1" w:unhideWhenUsed="1"/>
@@ -3117,9 +3171,11 @@
     <w:lsdException w:name="Table Subtle 1" w:semiHidden="1" w:unhideWhenUsed="1"/>
     <w:lsdException w:name="Table Subtle 2" w:semiHidden="1" w:unhideWhenUsed="1"/>
     <w:lsdException w:name="Table Web 1" w:semiHidden="1" w:unhideWhenUsed="1"/>
+    <w:lsdException w:name="Table Web 2" w:semiHidden="1" w:unhideWhenUsed="1"/>
     <w:lsdException w:name="Table Web 3" w:semiHidden="1" w:unhideWhenUsed="1"/>
     <w:lsdException w:name="Balloon Text" w:semiHidden="1" w:unhideWhenUsed="1"/>
     <w:lsdException w:name="Table Grid" w:uiPriority="39"/>
+    <w:lsdException w:name="Table Theme" w:semiHidden="1" w:unhideWhenUsed="1"/>
     <w:lsdException w:name="Placeholder Text" w:semiHidden="1"/>
     <w:lsdException w:name="No Spacing" w:uiPriority="1" w:qFormat="1"/>
     <w:lsdException w:name="Light Shading" w:uiPriority="60"/>
@@ -3331,7 +3387,6 @@
     <w:lsdException w:name="Hashtag" w:semiHidden="1" w:unhideWhenUsed="1"/>
     <w:lsdException w:name="Unresolved Mention" w:semiHidden="1" w:unhideWhenUsed="1"/>
     <w:lsdException w:name="Smart Link" w:semiHidden="1" w:unhideWhenUsed="1"/>
-    <w:lsdException w:name="Smart Link Error" w:semiHidden="1" w:unhideWhenUsed="1"/>
   </w:latentStyles>
   <w:style w:type="paragraph" w:default="1" w:styleId="Normal">
     <w:name w:val="Normal"/>

</xml_diff>

<commit_message>
update to version 2.1
</commit_message>
<xml_diff>
--- a/cd-setup.docx
+++ b/cd-setup.docx
@@ -40,7 +40,13 @@
         <w:rPr>
           <w:b/>
         </w:rPr>
-        <w:t>2.0</w:t>
+        <w:t>2.</w:t>
+      </w:r>
+      <w:r>
+        <w:rPr>
+          <w:b/>
+        </w:rPr>
+        <w:t>1</w:t>
       </w:r>
       <w:r>
         <w:rPr>
@@ -64,7 +70,7 @@
         <w:rPr>
           <w:b/>
         </w:rPr>
-        <w:t>19</w:t>
+        <w:t>20</w:t>
       </w:r>
       <w:r>
         <w:rPr>
@@ -466,15 +472,13 @@
     <w:p>
       <w:pPr>
         <w:rPr>
-          <w:rFonts w:eastAsia="Times New Roman"/>
-          <w:b/>
-          <w:sz w:val="24"/>
-          <w:szCs w:val="24"/>
-        </w:rPr>
-      </w:pPr>
-      <w:r>
-        <w:rPr>
-          <w:rFonts w:eastAsia="Times New Roman"/>
+          <w:rFonts w:eastAsia="Times New Roman" w:cstheme="minorHAnsi"/>
+          <w:b/>
+        </w:rPr>
+      </w:pPr>
+      <w:r>
+        <w:rPr>
+          <w:rFonts w:eastAsia="Times New Roman" w:cstheme="minorHAnsi"/>
           <w:b/>
         </w:rPr>
         <w:t xml:space="preserve">MD5 Checksum: </w:t>
@@ -483,64 +487,59 @@
         <w:rPr>
           <w:rFonts w:cstheme="minorHAnsi"/>
           <w:b/>
+          <w:color w:val="000000"/>
+        </w:rPr>
+        <w:t>b5f9c6095d240264d82f7ce42db8b92f</w:t>
+      </w:r>
+    </w:p>
+    <w:p>
+      <w:pPr>
+        <w:rPr>
+          <w:rFonts w:eastAsia="Times New Roman" w:cstheme="minorHAnsi"/>
+          <w:b/>
+        </w:rPr>
+      </w:pPr>
+      <w:r>
+        <w:rPr>
+          <w:rFonts w:eastAsia="Times New Roman" w:cstheme="minorHAnsi"/>
+          <w:b/>
+        </w:rPr>
+        <w:t xml:space="preserve">SHA-1 Checksum: </w:t>
+      </w:r>
+      <w:r>
+        <w:rPr>
+          <w:rFonts w:cstheme="minorHAnsi"/>
+          <w:b/>
+          <w:color w:val="000000"/>
+        </w:rPr>
+        <w:t>e019b25d5f379b9cd92a28ab1f087bba16234f36</w:t>
+      </w:r>
+    </w:p>
+    <w:p>
+      <w:pPr>
+        <w:rPr>
+          <w:rFonts w:cstheme="minorHAnsi"/>
           <w:bCs/>
+        </w:rPr>
+      </w:pPr>
+      <w:r>
+        <w:rPr>
+          <w:rFonts w:eastAsia="Times New Roman" w:cstheme="minorHAnsi"/>
+          <w:b/>
+        </w:rPr>
+        <w:t xml:space="preserve">SHA-256 Checksum: </w:t>
+      </w:r>
+      <w:r>
+        <w:rPr>
+          <w:rFonts w:cstheme="minorHAnsi"/>
+          <w:b/>
           <w:color w:val="000000"/>
         </w:rPr>
-        <w:t>12c18a72cf80f8e541107b6fa81a70aa</w:t>
-      </w:r>
-    </w:p>
-    <w:p>
-      <w:pPr>
-        <w:rPr>
-          <w:rFonts w:eastAsia="Times New Roman"/>
-          <w:b/>
-        </w:rPr>
-      </w:pPr>
-      <w:r>
-        <w:rPr>
-          <w:rFonts w:eastAsia="Times New Roman"/>
-          <w:b/>
-        </w:rPr>
-        <w:t xml:space="preserve">SHA-1 Checksum: </w:t>
-      </w:r>
-      <w:r>
-        <w:rPr>
-          <w:rFonts w:cstheme="minorHAnsi"/>
-          <w:b/>
-          <w:bCs/>
-          <w:color w:val="000000"/>
-        </w:rPr>
-        <w:t>65cb8aa2d9d6e3c62a008a2a6347b815682d6f4c</w:t>
-      </w:r>
-    </w:p>
-    <w:p>
-      <w:pPr>
-        <w:rPr>
-          <w:rFonts w:cstheme="minorHAnsi"/>
-          <w:b/>
-          <w:bCs/>
-        </w:rPr>
-      </w:pPr>
-      <w:r>
-        <w:rPr>
-          <w:rFonts w:eastAsia="Times New Roman"/>
-          <w:b/>
-        </w:rPr>
-        <w:t xml:space="preserve">SHA-256 Checksum: </w:t>
-      </w:r>
-      <w:r>
-        <w:rPr>
-          <w:rFonts w:cstheme="minorHAnsi"/>
-          <w:b/>
-          <w:bCs/>
-          <w:color w:val="000000"/>
-        </w:rPr>
-        <w:t>98b86b5c0324a0f69c4812a9767ef60a95a06495d83b4537e9e8e8fc9ffa666c</w:t>
+        <w:t>732584399108d3db48e6eee328fde513dcd9b66d04f7016e1f03ff6d980b9186</w:t>
       </w:r>
       <w:r>
         <w:rPr>
           <w:rFonts w:eastAsia="Times New Roman" w:cstheme="minorHAnsi"/>
-          <w:b/>
           <w:bCs/>
         </w:rPr>
         <w:br/>
@@ -863,6 +862,7 @@
       <w:r>
         <w:rPr>
           <w:b/>
+          <w:noProof/>
         </w:rPr>
         <w:lastRenderedPageBreak/>
         <w:drawing>
@@ -949,6 +949,7 @@
       <w:r>
         <w:rPr>
           <w:b/>
+          <w:noProof/>
         </w:rPr>
         <w:drawing>
           <wp:inline distT="0" distB="0" distL="0" distR="0" wp14:anchorId="563605F3" wp14:editId="224FF2E8">
@@ -2602,10 +2603,7 @@
       <w:t>Brent Laster</w:t>
     </w:r>
     <w:r>
-      <w:t xml:space="preserve"> and Tech Skills </w:t>
-    </w:r>
-    <w:r>
-      <w:t>Transformations</w:t>
+      <w:t xml:space="preserve"> and Tech Skills Transformations</w:t>
     </w:r>
     <w:r>
       <w:tab/>
@@ -2717,14 +2715,14 @@
                           </a:ln>
                           <a:extLst>
                             <a:ext uri="{909E8E84-426E-40dd-AFC4-6F175D3DCCD1}">
-                              <a14:hiddenFill xmlns="" xmlns:mo="http://schemas.microsoft.com/office/mac/office/2008/main" xmlns:mv="urn:schemas-microsoft-com:mac:vml" xmlns:o="urn:schemas-microsoft-com:office:office" xmlns:v="urn:schemas-microsoft-com:vml" xmlns:w10="urn:schemas-microsoft-com:office:word" xmlns:w="http://schemas.openxmlformats.org/wordprocessingml/2006/main" xmlns:a14="http://schemas.microsoft.com/office/drawing/2010/main">
+                              <a14:hiddenFill xmlns:a14="http://schemas.microsoft.com/office/drawing/2010/main" xmlns:w="http://schemas.openxmlformats.org/wordprocessingml/2006/main" xmlns:w10="urn:schemas-microsoft-com:office:word" xmlns:v="urn:schemas-microsoft-com:vml" xmlns:o="urn:schemas-microsoft-com:office:office" xmlns:mv="urn:schemas-microsoft-com:mac:vml" xmlns:mo="http://schemas.microsoft.com/office/mac/office/2008/main" xmlns="">
                                 <a:solidFill>
                                   <a:srgbClr val="FFFFFF"/>
                                 </a:solidFill>
                               </a14:hiddenFill>
                             </a:ext>
                             <a:ext uri="{91240B29-F687-4f45-9708-019B960494DF}">
-                              <a14:hiddenLine xmlns="" xmlns:mo="http://schemas.microsoft.com/office/mac/office/2008/main" xmlns:mv="urn:schemas-microsoft-com:mac:vml" xmlns:o="urn:schemas-microsoft-com:office:office" xmlns:v="urn:schemas-microsoft-com:vml" xmlns:w10="urn:schemas-microsoft-com:office:word" xmlns:w="http://schemas.openxmlformats.org/wordprocessingml/2006/main" xmlns:a14="http://schemas.microsoft.com/office/drawing/2010/main" w="9525">
+                              <a14:hiddenLine xmlns:a14="http://schemas.microsoft.com/office/drawing/2010/main" xmlns:w="http://schemas.openxmlformats.org/wordprocessingml/2006/main" xmlns:w10="urn:schemas-microsoft-com:office:word" xmlns:v="urn:schemas-microsoft-com:vml" xmlns:o="urn:schemas-microsoft-com:office:office" xmlns:mv="urn:schemas-microsoft-com:mac:vml" xmlns:mo="http://schemas.microsoft.com/office/mac/office/2008/main" xmlns="" w="9525">
                                 <a:solidFill>
                                   <a:srgbClr val="000000"/>
                                 </a:solidFill>

</xml_diff>